<commit_message>
Versao com Arquitetura de software
</commit_message>
<xml_diff>
--- a/Documentacao/Analise/ArquiteturaSoftware.docx
+++ b/Documentacao/Analise/ArquiteturaSoftware.docx
@@ -596,7 +596,7 @@
         </w:rPr>
         <w:fldChar w:fldCharType="separate"/>
       </w:r>
-      <w:hyperlink w:anchor="_Toc414705897" w:history="1">
+      <w:hyperlink w:anchor="_Toc415069178" w:history="1">
         <w:r>
           <w:rPr>
             <w:rStyle w:val="Hyperlink"/>
@@ -639,7 +639,7 @@
             <w:noProof/>
             <w:webHidden/>
           </w:rPr>
-          <w:instrText xml:space="preserve"> PAGEREF _Toc414705897 \h </w:instrText>
+          <w:instrText xml:space="preserve"> PAGEREF _Toc415069178 \h </w:instrText>
         </w:r>
         <w:r>
           <w:rPr>
@@ -659,7 +659,7 @@
             <w:noProof/>
             <w:webHidden/>
           </w:rPr>
-          <w:t>4</w:t>
+          <w:t>5</w:t>
         </w:r>
         <w:r>
           <w:rPr>
@@ -684,7 +684,7 @@
           <w:lang w:val="pt-BR"/>
         </w:rPr>
       </w:pPr>
-      <w:hyperlink w:anchor="_Toc414705898" w:history="1">
+      <w:hyperlink w:anchor="_Toc415069179" w:history="1">
         <w:r>
           <w:rPr>
             <w:rStyle w:val="Hyperlink"/>
@@ -727,7 +727,7 @@
             <w:noProof/>
             <w:webHidden/>
           </w:rPr>
-          <w:instrText xml:space="preserve"> PAGEREF _Toc414705898 \h </w:instrText>
+          <w:instrText xml:space="preserve"> PAGEREF _Toc415069179 \h </w:instrText>
         </w:r>
         <w:r>
           <w:rPr>
@@ -747,7 +747,7 @@
             <w:noProof/>
             <w:webHidden/>
           </w:rPr>
-          <w:t>4</w:t>
+          <w:t>5</w:t>
         </w:r>
         <w:r>
           <w:rPr>
@@ -772,7 +772,7 @@
           <w:lang w:val="pt-BR"/>
         </w:rPr>
       </w:pPr>
-      <w:hyperlink w:anchor="_Toc414705899" w:history="1">
+      <w:hyperlink w:anchor="_Toc415069180" w:history="1">
         <w:r>
           <w:rPr>
             <w:rStyle w:val="Hyperlink"/>
@@ -815,7 +815,7 @@
             <w:noProof/>
             <w:webHidden/>
           </w:rPr>
-          <w:instrText xml:space="preserve"> PAGEREF _Toc414705899 \h </w:instrText>
+          <w:instrText xml:space="preserve"> PAGEREF _Toc415069180 \h </w:instrText>
         </w:r>
         <w:r>
           <w:rPr>
@@ -835,7 +835,7 @@
             <w:noProof/>
             <w:webHidden/>
           </w:rPr>
-          <w:t>4</w:t>
+          <w:t>5</w:t>
         </w:r>
         <w:r>
           <w:rPr>
@@ -860,7 +860,7 @@
           <w:lang w:val="pt-BR"/>
         </w:rPr>
       </w:pPr>
-      <w:hyperlink w:anchor="_Toc414705900" w:history="1">
+      <w:hyperlink w:anchor="_Toc415069181" w:history="1">
         <w:r>
           <w:rPr>
             <w:rStyle w:val="Hyperlink"/>
@@ -903,7 +903,7 @@
             <w:noProof/>
             <w:webHidden/>
           </w:rPr>
-          <w:instrText xml:space="preserve"> PAGEREF _Toc414705900 \h </w:instrText>
+          <w:instrText xml:space="preserve"> PAGEREF _Toc415069181 \h </w:instrText>
         </w:r>
         <w:r>
           <w:rPr>
@@ -923,7 +923,7 @@
             <w:noProof/>
             <w:webHidden/>
           </w:rPr>
-          <w:t>5</w:t>
+          <w:t>6</w:t>
         </w:r>
         <w:r>
           <w:rPr>
@@ -948,7 +948,7 @@
           <w:lang w:val="pt-BR"/>
         </w:rPr>
       </w:pPr>
-      <w:hyperlink w:anchor="_Toc414705901" w:history="1">
+      <w:hyperlink w:anchor="_Toc415069182" w:history="1">
         <w:r>
           <w:rPr>
             <w:rStyle w:val="Hyperlink"/>
@@ -991,7 +991,7 @@
             <w:noProof/>
             <w:webHidden/>
           </w:rPr>
-          <w:instrText xml:space="preserve"> PAGEREF _Toc414705901 \h </w:instrText>
+          <w:instrText xml:space="preserve"> PAGEREF _Toc415069182 \h </w:instrText>
         </w:r>
         <w:r>
           <w:rPr>
@@ -1011,7 +1011,7 @@
             <w:noProof/>
             <w:webHidden/>
           </w:rPr>
-          <w:t>6</w:t>
+          <w:t>7</w:t>
         </w:r>
         <w:r>
           <w:rPr>
@@ -1036,7 +1036,7 @@
           <w:lang w:val="pt-BR"/>
         </w:rPr>
       </w:pPr>
-      <w:hyperlink w:anchor="_Toc414705902" w:history="1">
+      <w:hyperlink w:anchor="_Toc415069183" w:history="1">
         <w:r>
           <w:rPr>
             <w:rStyle w:val="Hyperlink"/>
@@ -1079,7 +1079,7 @@
             <w:noProof/>
             <w:webHidden/>
           </w:rPr>
-          <w:instrText xml:space="preserve"> PAGEREF _Toc414705902 \h </w:instrText>
+          <w:instrText xml:space="preserve"> PAGEREF _Toc415069183 \h </w:instrText>
         </w:r>
         <w:r>
           <w:rPr>
@@ -1099,7 +1099,7 @@
             <w:noProof/>
             <w:webHidden/>
           </w:rPr>
-          <w:t>7</w:t>
+          <w:t>8</w:t>
         </w:r>
         <w:r>
           <w:rPr>
@@ -1124,7 +1124,7 @@
           <w:lang w:val="pt-BR"/>
         </w:rPr>
       </w:pPr>
-      <w:hyperlink w:anchor="_Toc414705903" w:history="1">
+      <w:hyperlink w:anchor="_Toc415069184" w:history="1">
         <w:r>
           <w:rPr>
             <w:rStyle w:val="Hyperlink"/>
@@ -1167,7 +1167,7 @@
             <w:noProof/>
             <w:webHidden/>
           </w:rPr>
-          <w:instrText xml:space="preserve"> PAGEREF _Toc414705903 \h </w:instrText>
+          <w:instrText xml:space="preserve"> PAGEREF _Toc415069184 \h </w:instrText>
         </w:r>
         <w:r>
           <w:rPr>
@@ -1187,7 +1187,7 @@
             <w:noProof/>
             <w:webHidden/>
           </w:rPr>
-          <w:t>8</w:t>
+          <w:t>9</w:t>
         </w:r>
         <w:r>
           <w:rPr>
@@ -1212,7 +1212,7 @@
           <w:lang w:val="pt-BR"/>
         </w:rPr>
       </w:pPr>
-      <w:hyperlink w:anchor="_Toc414705904" w:history="1">
+      <w:hyperlink w:anchor="_Toc415069185" w:history="1">
         <w:r>
           <w:rPr>
             <w:rStyle w:val="Hyperlink"/>
@@ -1234,7 +1234,7 @@
             <w:rStyle w:val="Hyperlink"/>
             <w:noProof/>
           </w:rPr>
-          <w:t>Nome do Caso de Uso</w:t>
+          <w:t>Fazer Login no Sistema</w:t>
         </w:r>
         <w:r>
           <w:rPr>
@@ -1255,7 +1255,7 @@
             <w:noProof/>
             <w:webHidden/>
           </w:rPr>
-          <w:instrText xml:space="preserve"> PAGEREF _Toc414705904 \h </w:instrText>
+          <w:instrText xml:space="preserve"> PAGEREF _Toc415069185 \h </w:instrText>
         </w:r>
         <w:r>
           <w:rPr>
@@ -1275,7 +1275,711 @@
             <w:noProof/>
             <w:webHidden/>
           </w:rPr>
-          <w:t>8</w:t>
+          <w:t>9</w:t>
+        </w:r>
+        <w:r>
+          <w:rPr>
+            <w:noProof/>
+            <w:webHidden/>
+          </w:rPr>
+          <w:fldChar w:fldCharType="end"/>
+        </w:r>
+      </w:hyperlink>
+    </w:p>
+    <w:p>
+      <w:pPr>
+        <w:pStyle w:val="Sumrio2"/>
+        <w:tabs>
+          <w:tab w:val="left" w:pos="880"/>
+          <w:tab w:val="right" w:leader="dot" w:pos="8630"/>
+        </w:tabs>
+        <w:rPr>
+          <w:rFonts w:asciiTheme="minorHAnsi" w:eastAsiaTheme="minorEastAsia" w:hAnsiTheme="minorHAnsi" w:cstheme="minorBidi"/>
+          <w:noProof/>
+          <w:szCs w:val="22"/>
+          <w:lang w:val="pt-BR"/>
+        </w:rPr>
+      </w:pPr>
+      <w:hyperlink w:anchor="_Toc415069186" w:history="1">
+        <w:r>
+          <w:rPr>
+            <w:rStyle w:val="Hyperlink"/>
+            <w:noProof/>
+          </w:rPr>
+          <w:t>3.2.</w:t>
+        </w:r>
+        <w:r>
+          <w:rPr>
+            <w:rFonts w:asciiTheme="minorHAnsi" w:eastAsiaTheme="minorEastAsia" w:hAnsiTheme="minorHAnsi" w:cstheme="minorBidi"/>
+            <w:noProof/>
+            <w:szCs w:val="22"/>
+            <w:lang w:val="pt-BR"/>
+          </w:rPr>
+          <w:tab/>
+        </w:r>
+        <w:r>
+          <w:rPr>
+            <w:rStyle w:val="Hyperlink"/>
+            <w:noProof/>
+          </w:rPr>
+          <w:t>Manter Departamento</w:t>
+        </w:r>
+        <w:r>
+          <w:rPr>
+            <w:noProof/>
+            <w:webHidden/>
+          </w:rPr>
+          <w:tab/>
+        </w:r>
+        <w:r>
+          <w:rPr>
+            <w:noProof/>
+            <w:webHidden/>
+          </w:rPr>
+          <w:fldChar w:fldCharType="begin"/>
+        </w:r>
+        <w:r>
+          <w:rPr>
+            <w:noProof/>
+            <w:webHidden/>
+          </w:rPr>
+          <w:instrText xml:space="preserve"> PAGEREF _Toc415069186 \h </w:instrText>
+        </w:r>
+        <w:r>
+          <w:rPr>
+            <w:noProof/>
+            <w:webHidden/>
+          </w:rPr>
+        </w:r>
+        <w:r>
+          <w:rPr>
+            <w:noProof/>
+            <w:webHidden/>
+          </w:rPr>
+          <w:fldChar w:fldCharType="separate"/>
+        </w:r>
+        <w:r>
+          <w:rPr>
+            <w:noProof/>
+            <w:webHidden/>
+          </w:rPr>
+          <w:t>10</w:t>
+        </w:r>
+        <w:r>
+          <w:rPr>
+            <w:noProof/>
+            <w:webHidden/>
+          </w:rPr>
+          <w:fldChar w:fldCharType="end"/>
+        </w:r>
+      </w:hyperlink>
+    </w:p>
+    <w:p>
+      <w:pPr>
+        <w:pStyle w:val="Sumrio2"/>
+        <w:tabs>
+          <w:tab w:val="left" w:pos="880"/>
+          <w:tab w:val="right" w:leader="dot" w:pos="8630"/>
+        </w:tabs>
+        <w:rPr>
+          <w:rFonts w:asciiTheme="minorHAnsi" w:eastAsiaTheme="minorEastAsia" w:hAnsiTheme="minorHAnsi" w:cstheme="minorBidi"/>
+          <w:noProof/>
+          <w:szCs w:val="22"/>
+          <w:lang w:val="pt-BR"/>
+        </w:rPr>
+      </w:pPr>
+      <w:hyperlink w:anchor="_Toc415069187" w:history="1">
+        <w:r>
+          <w:rPr>
+            <w:rStyle w:val="Hyperlink"/>
+            <w:noProof/>
+          </w:rPr>
+          <w:t>3.3.</w:t>
+        </w:r>
+        <w:r>
+          <w:rPr>
+            <w:rFonts w:asciiTheme="minorHAnsi" w:eastAsiaTheme="minorEastAsia" w:hAnsiTheme="minorHAnsi" w:cstheme="minorBidi"/>
+            <w:noProof/>
+            <w:szCs w:val="22"/>
+            <w:lang w:val="pt-BR"/>
+          </w:rPr>
+          <w:tab/>
+        </w:r>
+        <w:r>
+          <w:rPr>
+            <w:rStyle w:val="Hyperlink"/>
+            <w:noProof/>
+          </w:rPr>
+          <w:t>Manter Gestor</w:t>
+        </w:r>
+        <w:r>
+          <w:rPr>
+            <w:noProof/>
+            <w:webHidden/>
+          </w:rPr>
+          <w:tab/>
+        </w:r>
+        <w:r>
+          <w:rPr>
+            <w:noProof/>
+            <w:webHidden/>
+          </w:rPr>
+          <w:fldChar w:fldCharType="begin"/>
+        </w:r>
+        <w:r>
+          <w:rPr>
+            <w:noProof/>
+            <w:webHidden/>
+          </w:rPr>
+          <w:instrText xml:space="preserve"> PAGEREF _Toc415069187 \h </w:instrText>
+        </w:r>
+        <w:r>
+          <w:rPr>
+            <w:noProof/>
+            <w:webHidden/>
+          </w:rPr>
+        </w:r>
+        <w:r>
+          <w:rPr>
+            <w:noProof/>
+            <w:webHidden/>
+          </w:rPr>
+          <w:fldChar w:fldCharType="separate"/>
+        </w:r>
+        <w:r>
+          <w:rPr>
+            <w:noProof/>
+            <w:webHidden/>
+          </w:rPr>
+          <w:t>10</w:t>
+        </w:r>
+        <w:r>
+          <w:rPr>
+            <w:noProof/>
+            <w:webHidden/>
+          </w:rPr>
+          <w:fldChar w:fldCharType="end"/>
+        </w:r>
+      </w:hyperlink>
+    </w:p>
+    <w:p>
+      <w:pPr>
+        <w:pStyle w:val="Sumrio2"/>
+        <w:tabs>
+          <w:tab w:val="left" w:pos="880"/>
+          <w:tab w:val="right" w:leader="dot" w:pos="8630"/>
+        </w:tabs>
+        <w:rPr>
+          <w:rFonts w:asciiTheme="minorHAnsi" w:eastAsiaTheme="minorEastAsia" w:hAnsiTheme="minorHAnsi" w:cstheme="minorBidi"/>
+          <w:noProof/>
+          <w:szCs w:val="22"/>
+          <w:lang w:val="pt-BR"/>
+        </w:rPr>
+      </w:pPr>
+      <w:hyperlink w:anchor="_Toc415069188" w:history="1">
+        <w:r>
+          <w:rPr>
+            <w:rStyle w:val="Hyperlink"/>
+            <w:noProof/>
+          </w:rPr>
+          <w:t>3.4.</w:t>
+        </w:r>
+        <w:r>
+          <w:rPr>
+            <w:rFonts w:asciiTheme="minorHAnsi" w:eastAsiaTheme="minorEastAsia" w:hAnsiTheme="minorHAnsi" w:cstheme="minorBidi"/>
+            <w:noProof/>
+            <w:szCs w:val="22"/>
+            <w:lang w:val="pt-BR"/>
+          </w:rPr>
+          <w:tab/>
+        </w:r>
+        <w:r>
+          <w:rPr>
+            <w:rStyle w:val="Hyperlink"/>
+            <w:noProof/>
+          </w:rPr>
+          <w:t>Manter Funcionário</w:t>
+        </w:r>
+        <w:r>
+          <w:rPr>
+            <w:noProof/>
+            <w:webHidden/>
+          </w:rPr>
+          <w:tab/>
+        </w:r>
+        <w:r>
+          <w:rPr>
+            <w:noProof/>
+            <w:webHidden/>
+          </w:rPr>
+          <w:fldChar w:fldCharType="begin"/>
+        </w:r>
+        <w:r>
+          <w:rPr>
+            <w:noProof/>
+            <w:webHidden/>
+          </w:rPr>
+          <w:instrText xml:space="preserve"> PAGEREF _Toc415069188 \h </w:instrText>
+        </w:r>
+        <w:r>
+          <w:rPr>
+            <w:noProof/>
+            <w:webHidden/>
+          </w:rPr>
+        </w:r>
+        <w:r>
+          <w:rPr>
+            <w:noProof/>
+            <w:webHidden/>
+          </w:rPr>
+          <w:fldChar w:fldCharType="separate"/>
+        </w:r>
+        <w:r>
+          <w:rPr>
+            <w:noProof/>
+            <w:webHidden/>
+          </w:rPr>
+          <w:t>10</w:t>
+        </w:r>
+        <w:r>
+          <w:rPr>
+            <w:noProof/>
+            <w:webHidden/>
+          </w:rPr>
+          <w:fldChar w:fldCharType="end"/>
+        </w:r>
+      </w:hyperlink>
+    </w:p>
+    <w:p>
+      <w:pPr>
+        <w:pStyle w:val="Sumrio2"/>
+        <w:tabs>
+          <w:tab w:val="left" w:pos="880"/>
+          <w:tab w:val="right" w:leader="dot" w:pos="8630"/>
+        </w:tabs>
+        <w:rPr>
+          <w:rFonts w:asciiTheme="minorHAnsi" w:eastAsiaTheme="minorEastAsia" w:hAnsiTheme="minorHAnsi" w:cstheme="minorBidi"/>
+          <w:noProof/>
+          <w:szCs w:val="22"/>
+          <w:lang w:val="pt-BR"/>
+        </w:rPr>
+      </w:pPr>
+      <w:hyperlink w:anchor="_Toc415069189" w:history="1">
+        <w:r>
+          <w:rPr>
+            <w:rStyle w:val="Hyperlink"/>
+            <w:noProof/>
+          </w:rPr>
+          <w:t>3.5.</w:t>
+        </w:r>
+        <w:r>
+          <w:rPr>
+            <w:rFonts w:asciiTheme="minorHAnsi" w:eastAsiaTheme="minorEastAsia" w:hAnsiTheme="minorHAnsi" w:cstheme="minorBidi"/>
+            <w:noProof/>
+            <w:szCs w:val="22"/>
+            <w:lang w:val="pt-BR"/>
+          </w:rPr>
+          <w:tab/>
+        </w:r>
+        <w:r>
+          <w:rPr>
+            <w:rStyle w:val="Hyperlink"/>
+            <w:noProof/>
+          </w:rPr>
+          <w:t>Manter Categoria</w:t>
+        </w:r>
+        <w:r>
+          <w:rPr>
+            <w:noProof/>
+            <w:webHidden/>
+          </w:rPr>
+          <w:tab/>
+        </w:r>
+        <w:r>
+          <w:rPr>
+            <w:noProof/>
+            <w:webHidden/>
+          </w:rPr>
+          <w:fldChar w:fldCharType="begin"/>
+        </w:r>
+        <w:r>
+          <w:rPr>
+            <w:noProof/>
+            <w:webHidden/>
+          </w:rPr>
+          <w:instrText xml:space="preserve"> PAGEREF _Toc415069189 \h </w:instrText>
+        </w:r>
+        <w:r>
+          <w:rPr>
+            <w:noProof/>
+            <w:webHidden/>
+          </w:rPr>
+        </w:r>
+        <w:r>
+          <w:rPr>
+            <w:noProof/>
+            <w:webHidden/>
+          </w:rPr>
+          <w:fldChar w:fldCharType="separate"/>
+        </w:r>
+        <w:r>
+          <w:rPr>
+            <w:noProof/>
+            <w:webHidden/>
+          </w:rPr>
+          <w:t>10</w:t>
+        </w:r>
+        <w:r>
+          <w:rPr>
+            <w:noProof/>
+            <w:webHidden/>
+          </w:rPr>
+          <w:fldChar w:fldCharType="end"/>
+        </w:r>
+      </w:hyperlink>
+    </w:p>
+    <w:p>
+      <w:pPr>
+        <w:pStyle w:val="Sumrio2"/>
+        <w:tabs>
+          <w:tab w:val="left" w:pos="880"/>
+          <w:tab w:val="right" w:leader="dot" w:pos="8630"/>
+        </w:tabs>
+        <w:rPr>
+          <w:rFonts w:asciiTheme="minorHAnsi" w:eastAsiaTheme="minorEastAsia" w:hAnsiTheme="minorHAnsi" w:cstheme="minorBidi"/>
+          <w:noProof/>
+          <w:szCs w:val="22"/>
+          <w:lang w:val="pt-BR"/>
+        </w:rPr>
+      </w:pPr>
+      <w:hyperlink w:anchor="_Toc415069190" w:history="1">
+        <w:r>
+          <w:rPr>
+            <w:rStyle w:val="Hyperlink"/>
+            <w:noProof/>
+          </w:rPr>
+          <w:t>3.6.</w:t>
+        </w:r>
+        <w:r>
+          <w:rPr>
+            <w:rFonts w:asciiTheme="minorHAnsi" w:eastAsiaTheme="minorEastAsia" w:hAnsiTheme="minorHAnsi" w:cstheme="minorBidi"/>
+            <w:noProof/>
+            <w:szCs w:val="22"/>
+            <w:lang w:val="pt-BR"/>
+          </w:rPr>
+          <w:tab/>
+        </w:r>
+        <w:r>
+          <w:rPr>
+            <w:rStyle w:val="Hyperlink"/>
+            <w:noProof/>
+          </w:rPr>
+          <w:t>Manter Documento</w:t>
+        </w:r>
+        <w:r>
+          <w:rPr>
+            <w:noProof/>
+            <w:webHidden/>
+          </w:rPr>
+          <w:tab/>
+        </w:r>
+        <w:r>
+          <w:rPr>
+            <w:noProof/>
+            <w:webHidden/>
+          </w:rPr>
+          <w:fldChar w:fldCharType="begin"/>
+        </w:r>
+        <w:r>
+          <w:rPr>
+            <w:noProof/>
+            <w:webHidden/>
+          </w:rPr>
+          <w:instrText xml:space="preserve"> PAGEREF _Toc415069190 \h </w:instrText>
+        </w:r>
+        <w:r>
+          <w:rPr>
+            <w:noProof/>
+            <w:webHidden/>
+          </w:rPr>
+        </w:r>
+        <w:r>
+          <w:rPr>
+            <w:noProof/>
+            <w:webHidden/>
+          </w:rPr>
+          <w:fldChar w:fldCharType="separate"/>
+        </w:r>
+        <w:r>
+          <w:rPr>
+            <w:noProof/>
+            <w:webHidden/>
+          </w:rPr>
+          <w:t>11</w:t>
+        </w:r>
+        <w:r>
+          <w:rPr>
+            <w:noProof/>
+            <w:webHidden/>
+          </w:rPr>
+          <w:fldChar w:fldCharType="end"/>
+        </w:r>
+      </w:hyperlink>
+    </w:p>
+    <w:p>
+      <w:pPr>
+        <w:pStyle w:val="Sumrio2"/>
+        <w:tabs>
+          <w:tab w:val="left" w:pos="880"/>
+          <w:tab w:val="right" w:leader="dot" w:pos="8630"/>
+        </w:tabs>
+        <w:rPr>
+          <w:rFonts w:asciiTheme="minorHAnsi" w:eastAsiaTheme="minorEastAsia" w:hAnsiTheme="minorHAnsi" w:cstheme="minorBidi"/>
+          <w:noProof/>
+          <w:szCs w:val="22"/>
+          <w:lang w:val="pt-BR"/>
+        </w:rPr>
+      </w:pPr>
+      <w:hyperlink w:anchor="_Toc415069191" w:history="1">
+        <w:r>
+          <w:rPr>
+            <w:rStyle w:val="Hyperlink"/>
+            <w:noProof/>
+          </w:rPr>
+          <w:t>3.7.</w:t>
+        </w:r>
+        <w:r>
+          <w:rPr>
+            <w:rFonts w:asciiTheme="minorHAnsi" w:eastAsiaTheme="minorEastAsia" w:hAnsiTheme="minorHAnsi" w:cstheme="minorBidi"/>
+            <w:noProof/>
+            <w:szCs w:val="22"/>
+            <w:lang w:val="pt-BR"/>
+          </w:rPr>
+          <w:tab/>
+        </w:r>
+        <w:r>
+          <w:rPr>
+            <w:rStyle w:val="Hyperlink"/>
+            <w:noProof/>
+          </w:rPr>
+          <w:t>Carregar Departamentos</w:t>
+        </w:r>
+        <w:r>
+          <w:rPr>
+            <w:noProof/>
+            <w:webHidden/>
+          </w:rPr>
+          <w:tab/>
+        </w:r>
+        <w:r>
+          <w:rPr>
+            <w:noProof/>
+            <w:webHidden/>
+          </w:rPr>
+          <w:fldChar w:fldCharType="begin"/>
+        </w:r>
+        <w:r>
+          <w:rPr>
+            <w:noProof/>
+            <w:webHidden/>
+          </w:rPr>
+          <w:instrText xml:space="preserve"> PAGEREF _Toc415069191 \h </w:instrText>
+        </w:r>
+        <w:r>
+          <w:rPr>
+            <w:noProof/>
+            <w:webHidden/>
+          </w:rPr>
+        </w:r>
+        <w:r>
+          <w:rPr>
+            <w:noProof/>
+            <w:webHidden/>
+          </w:rPr>
+          <w:fldChar w:fldCharType="separate"/>
+        </w:r>
+        <w:r>
+          <w:rPr>
+            <w:noProof/>
+            <w:webHidden/>
+          </w:rPr>
+          <w:t>11</w:t>
+        </w:r>
+        <w:r>
+          <w:rPr>
+            <w:noProof/>
+            <w:webHidden/>
+          </w:rPr>
+          <w:fldChar w:fldCharType="end"/>
+        </w:r>
+      </w:hyperlink>
+    </w:p>
+    <w:p>
+      <w:pPr>
+        <w:pStyle w:val="Sumrio2"/>
+        <w:tabs>
+          <w:tab w:val="left" w:pos="880"/>
+          <w:tab w:val="right" w:leader="dot" w:pos="8630"/>
+        </w:tabs>
+        <w:rPr>
+          <w:rFonts w:asciiTheme="minorHAnsi" w:eastAsiaTheme="minorEastAsia" w:hAnsiTheme="minorHAnsi" w:cstheme="minorBidi"/>
+          <w:noProof/>
+          <w:szCs w:val="22"/>
+          <w:lang w:val="pt-BR"/>
+        </w:rPr>
+      </w:pPr>
+      <w:hyperlink w:anchor="_Toc415069192" w:history="1">
+        <w:r>
+          <w:rPr>
+            <w:rStyle w:val="Hyperlink"/>
+            <w:noProof/>
+          </w:rPr>
+          <w:t>3.8.</w:t>
+        </w:r>
+        <w:r>
+          <w:rPr>
+            <w:rFonts w:asciiTheme="minorHAnsi" w:eastAsiaTheme="minorEastAsia" w:hAnsiTheme="minorHAnsi" w:cstheme="minorBidi"/>
+            <w:noProof/>
+            <w:szCs w:val="22"/>
+            <w:lang w:val="pt-BR"/>
+          </w:rPr>
+          <w:tab/>
+        </w:r>
+        <w:r>
+          <w:rPr>
+            <w:rStyle w:val="Hyperlink"/>
+            <w:noProof/>
+          </w:rPr>
+          <w:t>Carregar Categorias</w:t>
+        </w:r>
+        <w:r>
+          <w:rPr>
+            <w:noProof/>
+            <w:webHidden/>
+          </w:rPr>
+          <w:tab/>
+        </w:r>
+        <w:r>
+          <w:rPr>
+            <w:noProof/>
+            <w:webHidden/>
+          </w:rPr>
+          <w:fldChar w:fldCharType="begin"/>
+        </w:r>
+        <w:r>
+          <w:rPr>
+            <w:noProof/>
+            <w:webHidden/>
+          </w:rPr>
+          <w:instrText xml:space="preserve"> PAGEREF _Toc415069192 \h </w:instrText>
+        </w:r>
+        <w:r>
+          <w:rPr>
+            <w:noProof/>
+            <w:webHidden/>
+          </w:rPr>
+        </w:r>
+        <w:r>
+          <w:rPr>
+            <w:noProof/>
+            <w:webHidden/>
+          </w:rPr>
+          <w:fldChar w:fldCharType="separate"/>
+        </w:r>
+        <w:r>
+          <w:rPr>
+            <w:noProof/>
+            <w:webHidden/>
+          </w:rPr>
+          <w:t>11</w:t>
+        </w:r>
+        <w:r>
+          <w:rPr>
+            <w:noProof/>
+            <w:webHidden/>
+          </w:rPr>
+          <w:fldChar w:fldCharType="end"/>
+        </w:r>
+      </w:hyperlink>
+    </w:p>
+    <w:p>
+      <w:pPr>
+        <w:pStyle w:val="Sumrio2"/>
+        <w:tabs>
+          <w:tab w:val="left" w:pos="880"/>
+          <w:tab w:val="right" w:leader="dot" w:pos="8630"/>
+        </w:tabs>
+        <w:rPr>
+          <w:rFonts w:asciiTheme="minorHAnsi" w:eastAsiaTheme="minorEastAsia" w:hAnsiTheme="minorHAnsi" w:cstheme="minorBidi"/>
+          <w:noProof/>
+          <w:szCs w:val="22"/>
+          <w:lang w:val="pt-BR"/>
+        </w:rPr>
+      </w:pPr>
+      <w:hyperlink w:anchor="_Toc415069193" w:history="1">
+        <w:r>
+          <w:rPr>
+            <w:rStyle w:val="Hyperlink"/>
+            <w:noProof/>
+          </w:rPr>
+          <w:t>3.9.</w:t>
+        </w:r>
+        <w:r>
+          <w:rPr>
+            <w:rFonts w:asciiTheme="minorHAnsi" w:eastAsiaTheme="minorEastAsia" w:hAnsiTheme="minorHAnsi" w:cstheme="minorBidi"/>
+            <w:noProof/>
+            <w:szCs w:val="22"/>
+            <w:lang w:val="pt-BR"/>
+          </w:rPr>
+          <w:tab/>
+        </w:r>
+        <w:r>
+          <w:rPr>
+            <w:rStyle w:val="Hyperlink"/>
+            <w:noProof/>
+          </w:rPr>
+          <w:t>Emitir Relatórios de Documentos</w:t>
+        </w:r>
+        <w:r>
+          <w:rPr>
+            <w:noProof/>
+            <w:webHidden/>
+          </w:rPr>
+          <w:tab/>
+        </w:r>
+        <w:r>
+          <w:rPr>
+            <w:noProof/>
+            <w:webHidden/>
+          </w:rPr>
+          <w:fldChar w:fldCharType="begin"/>
+        </w:r>
+        <w:r>
+          <w:rPr>
+            <w:noProof/>
+            <w:webHidden/>
+          </w:rPr>
+          <w:instrText xml:space="preserve"> PAGEREF _Toc415069193 \h </w:instrText>
+        </w:r>
+        <w:r>
+          <w:rPr>
+            <w:noProof/>
+            <w:webHidden/>
+          </w:rPr>
+        </w:r>
+        <w:r>
+          <w:rPr>
+            <w:noProof/>
+            <w:webHidden/>
+          </w:rPr>
+          <w:fldChar w:fldCharType="separate"/>
+        </w:r>
+        <w:r>
+          <w:rPr>
+            <w:noProof/>
+            <w:webHidden/>
+          </w:rPr>
+          <w:t>11</w:t>
         </w:r>
         <w:r>
           <w:rPr>
@@ -1300,7 +2004,7 @@
           <w:lang w:val="pt-BR"/>
         </w:rPr>
       </w:pPr>
-      <w:hyperlink w:anchor="_Toc414705905" w:history="1">
+      <w:hyperlink w:anchor="_Toc415069194" w:history="1">
         <w:r>
           <w:rPr>
             <w:rStyle w:val="Hyperlink"/>
@@ -1343,7 +2047,7 @@
             <w:noProof/>
             <w:webHidden/>
           </w:rPr>
-          <w:instrText xml:space="preserve"> PAGEREF _Toc414705905 \h </w:instrText>
+          <w:instrText xml:space="preserve"> PAGEREF _Toc415069194 \h </w:instrText>
         </w:r>
         <w:r>
           <w:rPr>
@@ -1363,7 +2067,7 @@
             <w:noProof/>
             <w:webHidden/>
           </w:rPr>
-          <w:t>9</w:t>
+          <w:t>12</w:t>
         </w:r>
         <w:r>
           <w:rPr>
@@ -1388,7 +2092,7 @@
           <w:lang w:val="pt-BR"/>
         </w:rPr>
       </w:pPr>
-      <w:hyperlink w:anchor="_Toc414705906" w:history="1">
+      <w:hyperlink w:anchor="_Toc415069195" w:history="1">
         <w:r>
           <w:rPr>
             <w:rStyle w:val="Hyperlink"/>
@@ -1431,7 +2135,7 @@
             <w:noProof/>
             <w:webHidden/>
           </w:rPr>
-          <w:instrText xml:space="preserve"> PAGEREF _Toc414705906 \h </w:instrText>
+          <w:instrText xml:space="preserve"> PAGEREF _Toc415069195 \h </w:instrText>
         </w:r>
         <w:r>
           <w:rPr>
@@ -1451,7 +2155,7 @@
             <w:noProof/>
             <w:webHidden/>
           </w:rPr>
-          <w:t>9</w:t>
+          <w:t>12</w:t>
         </w:r>
         <w:r>
           <w:rPr>
@@ -1476,7 +2180,7 @@
           <w:lang w:val="pt-BR"/>
         </w:rPr>
       </w:pPr>
-      <w:hyperlink w:anchor="_Toc414705907" w:history="1">
+      <w:hyperlink w:anchor="_Toc415069196" w:history="1">
         <w:r>
           <w:rPr>
             <w:rStyle w:val="Hyperlink"/>
@@ -1498,7 +2202,7 @@
             <w:rStyle w:val="Hyperlink"/>
             <w:noProof/>
           </w:rPr>
-          <w:t>Camadas da Aplicação</w:t>
+          <w:t>Nomenclatura da Aplicação</w:t>
         </w:r>
         <w:r>
           <w:rPr>
@@ -1519,7 +2223,7 @@
             <w:noProof/>
             <w:webHidden/>
           </w:rPr>
-          <w:instrText xml:space="preserve"> PAGEREF _Toc414705907 \h </w:instrText>
+          <w:instrText xml:space="preserve"> PAGEREF _Toc415069196 \h </w:instrText>
         </w:r>
         <w:r>
           <w:rPr>
@@ -1539,7 +2243,7 @@
             <w:noProof/>
             <w:webHidden/>
           </w:rPr>
-          <w:t>9</w:t>
+          <w:t>13</w:t>
         </w:r>
         <w:r>
           <w:rPr>
@@ -1564,7 +2268,7 @@
           <w:lang w:val="pt-BR"/>
         </w:rPr>
       </w:pPr>
-      <w:hyperlink w:anchor="_Toc414705908" w:history="1">
+      <w:hyperlink w:anchor="_Toc415069197" w:history="1">
         <w:r>
           <w:rPr>
             <w:rStyle w:val="Hyperlink"/>
@@ -1586,7 +2290,7 @@
             <w:rStyle w:val="Hyperlink"/>
             <w:noProof/>
           </w:rPr>
-          <w:t>Nomenclatura da Aplicação</w:t>
+          <w:t>Visão de Implementação</w:t>
         </w:r>
         <w:r>
           <w:rPr>
@@ -1607,7 +2311,7 @@
             <w:noProof/>
             <w:webHidden/>
           </w:rPr>
-          <w:instrText xml:space="preserve"> PAGEREF _Toc414705908 \h </w:instrText>
+          <w:instrText xml:space="preserve"> PAGEREF _Toc415069197 \h </w:instrText>
         </w:r>
         <w:r>
           <w:rPr>
@@ -1627,7 +2331,7 @@
             <w:noProof/>
             <w:webHidden/>
           </w:rPr>
-          <w:t>9</w:t>
+          <w:t>14</w:t>
         </w:r>
         <w:r>
           <w:rPr>
@@ -1652,7 +2356,7 @@
           <w:lang w:val="pt-BR"/>
         </w:rPr>
       </w:pPr>
-      <w:hyperlink w:anchor="_Toc414705909" w:history="1">
+      <w:hyperlink w:anchor="_Toc415069198" w:history="1">
         <w:r>
           <w:rPr>
             <w:rStyle w:val="Hyperlink"/>
@@ -1695,7 +2399,7 @@
             <w:noProof/>
             <w:webHidden/>
           </w:rPr>
-          <w:instrText xml:space="preserve"> PAGEREF _Toc414705909 \h </w:instrText>
+          <w:instrText xml:space="preserve"> PAGEREF _Toc415069198 \h </w:instrText>
         </w:r>
         <w:r>
           <w:rPr>
@@ -1715,7 +2419,7 @@
             <w:noProof/>
             <w:webHidden/>
           </w:rPr>
-          <w:t>10</w:t>
+          <w:t>14</w:t>
         </w:r>
         <w:r>
           <w:rPr>
@@ -1740,7 +2444,7 @@
           <w:lang w:val="pt-BR"/>
         </w:rPr>
       </w:pPr>
-      <w:hyperlink w:anchor="_Toc414705910" w:history="1">
+      <w:hyperlink w:anchor="_Toc415069199" w:history="1">
         <w:r>
           <w:rPr>
             <w:rStyle w:val="Hyperlink"/>
@@ -1783,7 +2487,7 @@
             <w:noProof/>
             <w:webHidden/>
           </w:rPr>
-          <w:instrText xml:space="preserve"> PAGEREF _Toc414705910 \h </w:instrText>
+          <w:instrText xml:space="preserve"> PAGEREF _Toc415069199 \h </w:instrText>
         </w:r>
         <w:r>
           <w:rPr>
@@ -1803,7 +2507,7 @@
             <w:noProof/>
             <w:webHidden/>
           </w:rPr>
-          <w:t>10</w:t>
+          <w:t>14</w:t>
         </w:r>
         <w:r>
           <w:rPr>
@@ -1828,7 +2532,7 @@
           <w:lang w:val="pt-BR"/>
         </w:rPr>
       </w:pPr>
-      <w:hyperlink w:anchor="_Toc414705911" w:history="1">
+      <w:hyperlink w:anchor="_Toc415069200" w:history="1">
         <w:r>
           <w:rPr>
             <w:rStyle w:val="Hyperlink"/>
@@ -1871,7 +2575,7 @@
             <w:noProof/>
             <w:webHidden/>
           </w:rPr>
-          <w:instrText xml:space="preserve"> PAGEREF _Toc414705911 \h </w:instrText>
+          <w:instrText xml:space="preserve"> PAGEREF _Toc415069200 \h </w:instrText>
         </w:r>
         <w:r>
           <w:rPr>
@@ -1891,7 +2595,7 @@
             <w:noProof/>
             <w:webHidden/>
           </w:rPr>
-          <w:t>10</w:t>
+          <w:t>14</w:t>
         </w:r>
         <w:r>
           <w:rPr>
@@ -1916,7 +2620,7 @@
           <w:lang w:val="pt-BR"/>
         </w:rPr>
       </w:pPr>
-      <w:hyperlink w:anchor="_Toc414705912" w:history="1">
+      <w:hyperlink w:anchor="_Toc415069201" w:history="1">
         <w:r>
           <w:rPr>
             <w:rStyle w:val="Hyperlink"/>
@@ -1959,7 +2663,7 @@
             <w:noProof/>
             <w:webHidden/>
           </w:rPr>
-          <w:instrText xml:space="preserve"> PAGEREF _Toc414705912 \h </w:instrText>
+          <w:instrText xml:space="preserve"> PAGEREF _Toc415069201 \h </w:instrText>
         </w:r>
         <w:r>
           <w:rPr>
@@ -1979,7 +2683,7 @@
             <w:noProof/>
             <w:webHidden/>
           </w:rPr>
-          <w:t>11</w:t>
+          <w:t>15</w:t>
         </w:r>
         <w:r>
           <w:rPr>
@@ -2004,7 +2708,7 @@
           <w:lang w:val="pt-BR"/>
         </w:rPr>
       </w:pPr>
-      <w:hyperlink w:anchor="_Toc414705913" w:history="1">
+      <w:hyperlink w:anchor="_Toc415069202" w:history="1">
         <w:r>
           <w:rPr>
             <w:rStyle w:val="Hyperlink"/>
@@ -2047,7 +2751,7 @@
             <w:noProof/>
             <w:webHidden/>
           </w:rPr>
-          <w:instrText xml:space="preserve"> PAGEREF _Toc414705913 \h </w:instrText>
+          <w:instrText xml:space="preserve"> PAGEREF _Toc415069202 \h </w:instrText>
         </w:r>
         <w:r>
           <w:rPr>
@@ -2067,7 +2771,7 @@
             <w:noProof/>
             <w:webHidden/>
           </w:rPr>
-          <w:t>12</w:t>
+          <w:t>16</w:t>
         </w:r>
         <w:r>
           <w:rPr>
@@ -2092,7 +2796,7 @@
           <w:lang w:val="pt-BR"/>
         </w:rPr>
       </w:pPr>
-      <w:hyperlink w:anchor="_Toc414705914" w:history="1">
+      <w:hyperlink w:anchor="_Toc415069203" w:history="1">
         <w:r>
           <w:rPr>
             <w:rStyle w:val="Hyperlink"/>
@@ -2135,7 +2839,7 @@
             <w:noProof/>
             <w:webHidden/>
           </w:rPr>
-          <w:instrText xml:space="preserve"> PAGEREF _Toc414705914 \h </w:instrText>
+          <w:instrText xml:space="preserve"> PAGEREF _Toc415069203 \h </w:instrText>
         </w:r>
         <w:r>
           <w:rPr>
@@ -2155,7 +2859,7 @@
             <w:noProof/>
             <w:webHidden/>
           </w:rPr>
-          <w:t>12</w:t>
+          <w:t>16</w:t>
         </w:r>
         <w:r>
           <w:rPr>
@@ -2180,7 +2884,7 @@
           <w:lang w:val="pt-BR"/>
         </w:rPr>
       </w:pPr>
-      <w:hyperlink w:anchor="_Toc414705915" w:history="1">
+      <w:hyperlink w:anchor="_Toc415069204" w:history="1">
         <w:r>
           <w:rPr>
             <w:rStyle w:val="Hyperlink"/>
@@ -2223,7 +2927,7 @@
             <w:noProof/>
             <w:webHidden/>
           </w:rPr>
-          <w:instrText xml:space="preserve"> PAGEREF _Toc414705915 \h </w:instrText>
+          <w:instrText xml:space="preserve"> PAGEREF _Toc415069204 \h </w:instrText>
         </w:r>
         <w:r>
           <w:rPr>
@@ -2243,7 +2947,7 @@
             <w:noProof/>
             <w:webHidden/>
           </w:rPr>
-          <w:t>13</w:t>
+          <w:t>17</w:t>
         </w:r>
         <w:r>
           <w:rPr>
@@ -2268,7 +2972,7 @@
           <w:lang w:val="pt-BR"/>
         </w:rPr>
       </w:pPr>
-      <w:hyperlink w:anchor="_Toc414705916" w:history="1">
+      <w:hyperlink w:anchor="_Toc415069205" w:history="1">
         <w:r>
           <w:rPr>
             <w:rStyle w:val="Hyperlink"/>
@@ -2311,7 +3015,7 @@
             <w:noProof/>
             <w:webHidden/>
           </w:rPr>
-          <w:instrText xml:space="preserve"> PAGEREF _Toc414705916 \h </w:instrText>
+          <w:instrText xml:space="preserve"> PAGEREF _Toc415069205 \h </w:instrText>
         </w:r>
         <w:r>
           <w:rPr>
@@ -2331,7 +3035,7 @@
             <w:noProof/>
             <w:webHidden/>
           </w:rPr>
-          <w:t>13</w:t>
+          <w:t>17</w:t>
         </w:r>
         <w:r>
           <w:rPr>
@@ -2356,7 +3060,7 @@
           <w:lang w:val="pt-BR"/>
         </w:rPr>
       </w:pPr>
-      <w:hyperlink w:anchor="_Toc414705917" w:history="1">
+      <w:hyperlink w:anchor="_Toc415069206" w:history="1">
         <w:r>
           <w:rPr>
             <w:rStyle w:val="Hyperlink"/>
@@ -2399,7 +3103,7 @@
             <w:noProof/>
             <w:webHidden/>
           </w:rPr>
-          <w:instrText xml:space="preserve"> PAGEREF _Toc414705917 \h </w:instrText>
+          <w:instrText xml:space="preserve"> PAGEREF _Toc415069206 \h </w:instrText>
         </w:r>
         <w:r>
           <w:rPr>
@@ -2419,7 +3123,7 @@
             <w:noProof/>
             <w:webHidden/>
           </w:rPr>
-          <w:t>15</w:t>
+          <w:t>18</w:t>
         </w:r>
         <w:r>
           <w:rPr>
@@ -2506,7 +3210,7 @@
         </w:rPr>
       </w:pPr>
       <w:bookmarkStart w:id="0" w:name="_Toc287686977"/>
-      <w:bookmarkStart w:id="1" w:name="_Toc414705897"/>
+      <w:bookmarkStart w:id="1" w:name="_Toc415069178"/>
       <w:r>
         <w:rPr>
           <w:szCs w:val="24"/>
@@ -2541,7 +3245,7 @@
         </w:rPr>
       </w:pPr>
       <w:bookmarkStart w:id="2" w:name="_Toc287686978"/>
-      <w:bookmarkStart w:id="3" w:name="_Toc414705898"/>
+      <w:bookmarkStart w:id="3" w:name="_Toc415069179"/>
       <w:r>
         <w:rPr>
           <w:sz w:val="28"/>
@@ -2642,7 +3346,7 @@
         </w:rPr>
       </w:pPr>
       <w:bookmarkStart w:id="4" w:name="_Toc287686979"/>
-      <w:bookmarkStart w:id="5" w:name="_Toc414705899"/>
+      <w:bookmarkStart w:id="5" w:name="_Toc415069180"/>
       <w:r>
         <w:rPr>
           <w:sz w:val="28"/>
@@ -2740,7 +3444,7 @@
         </w:rPr>
       </w:pPr>
       <w:bookmarkStart w:id="6" w:name="_Toc287686980"/>
-      <w:bookmarkStart w:id="7" w:name="_Toc414705900"/>
+      <w:bookmarkStart w:id="7" w:name="_Toc415069181"/>
       <w:r>
         <w:rPr>
           <w:sz w:val="28"/>
@@ -2832,6 +3536,86 @@
           <w:lang w:val="pt-BR"/>
         </w:rPr>
       </w:pPr>
+      <w:r>
+        <w:rPr>
+          <w:b/>
+          <w:lang w:val="pt-BR"/>
+        </w:rPr>
+        <w:t>BROWSER</w:t>
+      </w:r>
+      <w:r>
+        <w:rPr>
+          <w:lang w:val="pt-BR"/>
+        </w:rPr>
+        <w:t xml:space="preserve">: Browser é o navegador de internet utilizado pelo usuário para acessar as páginas </w:t>
+      </w:r>
+      <w:r>
+        <w:rPr>
+          <w:lang w:val="pt-BR"/>
+        </w:rPr>
+        <w:t>dos sites</w:t>
+      </w:r>
+      <w:r>
+        <w:rPr>
+          <w:lang w:val="pt-BR"/>
+        </w:rPr>
+        <w:t>. Os principais navegadores são: Internet Explorer, Chrome, Firefox</w:t>
+      </w:r>
+      <w:r>
+        <w:rPr>
+          <w:lang w:val="pt-BR"/>
+        </w:rPr>
+        <w:t>, Opera, IOS e Android.</w:t>
+      </w:r>
+    </w:p>
+    <w:p>
+      <w:pPr>
+        <w:rPr>
+          <w:lang w:val="pt-BR"/>
+        </w:rPr>
+      </w:pPr>
+      <w:r>
+        <w:rPr>
+          <w:b/>
+          <w:lang w:val="pt-BR"/>
+        </w:rPr>
+        <w:t>Web Service:</w:t>
+      </w:r>
+      <w:r>
+        <w:rPr>
+          <w:lang w:val="pt-BR"/>
+        </w:rPr>
+        <w:t xml:space="preserve"> Servidor Web é responsável por armazenar os dados dos sites e disponibilizá-los na rede.</w:t>
+      </w:r>
+    </w:p>
+    <w:p>
+      <w:pPr>
+        <w:rPr>
+          <w:lang w:val="pt-BR"/>
+        </w:rPr>
+      </w:pPr>
+      <w:r>
+        <w:rPr>
+          <w:b/>
+          <w:lang w:val="pt-BR"/>
+        </w:rPr>
+        <w:t>URL:</w:t>
+      </w:r>
+      <w:r>
+        <w:rPr>
+          <w:lang w:val="pt-BR"/>
+        </w:rPr>
+        <w:t xml:space="preserve"> </w:t>
+      </w:r>
+      <w:r>
+        <w:rPr>
+          <w:i/>
+        </w:rPr>
+        <w:t>Uniform Resource Locator</w:t>
+      </w:r>
+      <w:r>
+        <w:t xml:space="preserve"> significa Localizador padrão de Recursos. É o endereçamento de uma página na rede, que pode ser local ou na internet</w:t>
+      </w:r>
     </w:p>
     <w:p>
       <w:pPr>
@@ -2865,7 +3649,7 @@
         </w:rPr>
       </w:pPr>
       <w:bookmarkStart w:id="8" w:name="_Toc287686981"/>
-      <w:bookmarkStart w:id="9" w:name="_Toc414705901"/>
+      <w:bookmarkStart w:id="9" w:name="_Toc415069182"/>
       <w:r>
         <w:rPr>
           <w:sz w:val="28"/>
@@ -3162,7 +3946,7 @@
         </w:rPr>
       </w:pPr>
       <w:bookmarkStart w:id="10" w:name="_Toc287686982"/>
-      <w:bookmarkStart w:id="11" w:name="_Toc414705902"/>
+      <w:bookmarkStart w:id="11" w:name="_Toc415069183"/>
       <w:r>
         <w:rPr>
           <w:szCs w:val="24"/>
@@ -3466,7 +4250,7 @@
         </w:rPr>
       </w:pPr>
       <w:bookmarkStart w:id="12" w:name="_Toc287686983"/>
-      <w:bookmarkStart w:id="13" w:name="_Toc414705903"/>
+      <w:bookmarkStart w:id="13" w:name="_Toc415069184"/>
       <w:r>
         <w:rPr>
           <w:szCs w:val="24"/>
@@ -3479,19 +4263,6 @@
     </w:p>
     <w:p>
       <w:pPr>
-        <w:pStyle w:val="Corpodetexto"/>
-      </w:pPr>
-      <w:r>
-        <w:t>[Esta seção lista os casos de uso ou cenários do modelo de casos de uso se eles representam uma funcionalidade central e significativa do sistema final ou se têm uma ampla cobertura de arquitetura, ou seja, se experimentam muitos elementos arquiteturais ou se enfatizam ou ilustram um determinado ponto frágil da arquitetura. Exemplos: Um caso de uso que requer a transmissão de imagens, um caso de uso que requer a integração com outra aplicação.]</w:t>
-      </w:r>
-    </w:p>
-    <w:p>
-      <w:pPr>
-        <w:pStyle w:val="Corpodetexto"/>
-      </w:pPr>
-    </w:p>
-    <w:p>
-      <w:pPr>
         <w:keepNext/>
         <w:jc w:val="center"/>
       </w:pPr>
@@ -3503,9 +4274,9 @@
         </w:rPr>
         <w:drawing>
           <wp:inline distT="0" distB="0" distL="0" distR="0">
-            <wp:extent cx="5667375" cy="5015376"/>
-            <wp:effectExtent l="19050" t="0" r="9525" b="0"/>
-            <wp:docPr id="3" name="Imagem 1" descr="C:\xampp\htdocs\Fatec\doc_info\Documentacao\Analise\CasoDeUso_SIDOC_01.jpg"/>
+            <wp:extent cx="5682711" cy="5238750"/>
+            <wp:effectExtent l="19050" t="0" r="0" b="0"/>
+            <wp:docPr id="4" name="Imagem 2" descr="C:\xampp\htdocs\Fatec\doc_info\Documentacao\Analise\CasoDeUso_SIDOC.jpg"/>
             <wp:cNvGraphicFramePr>
               <a:graphicFrameLocks xmlns:a="http://schemas.openxmlformats.org/drawingml/2006/main" noChangeAspect="1"/>
             </wp:cNvGraphicFramePr>
@@ -3513,13 +4284,14 @@
               <a:graphicData uri="http://schemas.openxmlformats.org/drawingml/2006/picture">
                 <pic:pic xmlns:pic="http://schemas.openxmlformats.org/drawingml/2006/picture">
                   <pic:nvPicPr>
-                    <pic:cNvPr id="0" name="Picture 1" descr="C:\xampp\htdocs\Fatec\doc_info\Documentacao\Analise\CasoDeUso_SIDOC_01.jpg"/>
+                    <pic:cNvPr id="0" name="Picture 2" descr="C:\xampp\htdocs\Fatec\doc_info\Documentacao\Analise\CasoDeUso_SIDOC.jpg"/>
                     <pic:cNvPicPr>
                       <a:picLocks noChangeAspect="1" noChangeArrowheads="1"/>
                     </pic:cNvPicPr>
                   </pic:nvPicPr>
                   <pic:blipFill>
                     <a:blip r:embed="rId9"/>
+                    <a:srcRect/>
                     <a:stretch>
                       <a:fillRect/>
                     </a:stretch>
@@ -3527,7 +4299,7 @@
                   <pic:spPr bwMode="auto">
                     <a:xfrm>
                       <a:off x="0" y="0"/>
-                      <a:ext cx="5667361" cy="5015363"/>
+                      <a:ext cx="5682711" cy="5238750"/>
                     </a:xfrm>
                     <a:prstGeom prst="rect">
                       <a:avLst/>
@@ -3551,9 +4323,6 @@
       <w:pPr>
         <w:pStyle w:val="Legenda"/>
         <w:jc w:val="center"/>
-        <w:rPr>
-          <w:lang w:val="pt-BR"/>
-        </w:rPr>
       </w:pPr>
       <w:r>
         <w:t xml:space="preserve">Figura </w:t>
@@ -3572,9 +4341,10 @@
     </w:p>
     <w:p>
       <w:pPr>
-        <w:pStyle w:val="Corpodetexto"/>
-        <w:rPr>
-          <w:color w:val="auto"/>
+        <w:pStyle w:val="Legenda"/>
+        <w:jc w:val="center"/>
+        <w:rPr>
+          <w:lang w:val="pt-BR"/>
         </w:rPr>
       </w:pPr>
     </w:p>
@@ -3589,91 +4359,158 @@
         <w:spacing w:before="0" w:after="120"/>
         <w:ind w:left="720" w:hanging="720"/>
         <w:rPr>
-          <w:color w:val="0000FF"/>
           <w:sz w:val="28"/>
         </w:rPr>
       </w:pPr>
-      <w:bookmarkStart w:id="14" w:name="_Toc287686984"/>
-      <w:bookmarkStart w:id="15" w:name="_Toc414705904"/>
-      <w:r>
-        <w:rPr>
-          <w:color w:val="0000FF"/>
+      <w:bookmarkStart w:id="14" w:name="_Toc415069185"/>
+      <w:r>
+        <w:rPr>
           <w:sz w:val="28"/>
         </w:rPr>
-        <w:lastRenderedPageBreak/>
-        <w:t>Nome do Caso de Uso</w:t>
+        <w:t xml:space="preserve">Fazer </w:t>
+      </w:r>
+      <w:r>
+        <w:rPr>
+          <w:sz w:val="28"/>
+        </w:rPr>
+        <w:t>Login</w:t>
+      </w:r>
+      <w:r>
+        <w:rPr>
+          <w:sz w:val="28"/>
+        </w:rPr>
+        <w:t xml:space="preserve"> no Sistema</w:t>
       </w:r>
       <w:bookmarkEnd w:id="14"/>
-      <w:bookmarkEnd w:id="15"/>
     </w:p>
     <w:p>
       <w:pPr>
         <w:pStyle w:val="Corpodetexto"/>
         <w:rPr>
-          <w:lang w:val="pt-BR"/>
-        </w:rPr>
-      </w:pPr>
-      <w:r>
-        <w:rPr>
-          <w:lang w:val="pt-BR"/>
-        </w:rPr>
-        <w:t>[Descrição breve do caso de uso, enfatizando os pontos críticos à Arquitetura.]</w:t>
+          <w:color w:val="auto"/>
+          <w:lang w:val="pt-BR"/>
+        </w:rPr>
+      </w:pPr>
+      <w:r>
+        <w:rPr>
+          <w:b/>
+          <w:color w:val="auto"/>
+          <w:lang w:val="pt-BR"/>
+        </w:rPr>
+        <w:t xml:space="preserve">Atores: </w:t>
+      </w:r>
+      <w:r>
+        <w:rPr>
+          <w:color w:val="auto"/>
+          <w:lang w:val="pt-BR"/>
+        </w:rPr>
+        <w:t>Usuário</w:t>
       </w:r>
     </w:p>
     <w:p>
       <w:pPr>
         <w:pStyle w:val="Corpodetexto"/>
         <w:rPr>
-          <w:lang w:val="pt-BR"/>
-        </w:rPr>
-      </w:pPr>
-      <w:r>
-        <w:rPr>
-          <w:lang w:val="pt-BR"/>
-        </w:rPr>
-        <w:t>Este</w:t>
+          <w:color w:val="auto"/>
+          <w:lang w:val="pt-BR"/>
+        </w:rPr>
+      </w:pPr>
+      <w:r>
+        <w:rPr>
+          <w:b/>
+          <w:color w:val="auto"/>
+          <w:lang w:val="pt-BR"/>
+        </w:rPr>
+        <w:t xml:space="preserve">Pré-condição: </w:t>
+      </w:r>
+      <w:r>
+        <w:rPr>
+          <w:color w:val="auto"/>
+          <w:lang w:val="pt-BR"/>
+        </w:rPr>
+        <w:t>N/A.</w:t>
       </w:r>
     </w:p>
     <w:p>
       <w:pPr>
         <w:pStyle w:val="Corpodetexto"/>
         <w:rPr>
-          <w:lang w:val="pt-BR"/>
-        </w:rPr>
-      </w:pPr>
-      <w:r>
+          <w:b/>
+          <w:color w:val="auto"/>
+          <w:sz w:val="28"/>
+        </w:rPr>
+      </w:pPr>
+      <w:r>
+        <w:rPr>
+          <w:b/>
+          <w:color w:val="auto"/>
+          <w:lang w:val="pt-BR"/>
+        </w:rPr>
+        <w:t xml:space="preserve">Descrição: </w:t>
+      </w:r>
+      <w:r>
+        <w:rPr>
+          <w:color w:val="auto"/>
+          <w:lang w:val="pt-BR"/>
+        </w:rPr>
+        <w:t xml:space="preserve">Todos os usuários do sistema devem realizar </w:t>
+      </w:r>
+      <w:r>
+        <w:rPr>
+          <w:color w:val="auto"/>
+          <w:lang w:val="pt-BR"/>
+        </w:rPr>
+        <w:t xml:space="preserve">LOGIN, com validação de </w:t>
+      </w:r>
+      <w:r>
+        <w:rPr>
+          <w:color w:val="auto"/>
+          <w:lang w:val="pt-BR"/>
+        </w:rPr>
+        <w:t>usuário e senha</w:t>
+      </w:r>
+      <w:r>
+        <w:rPr>
+          <w:color w:val="auto"/>
+          <w:lang w:val="pt-BR"/>
+        </w:rPr>
+        <w:t xml:space="preserve"> para ter acesso </w:t>
+      </w:r>
+      <w:r>
+        <w:rPr>
+          <w:color w:val="auto"/>
+          <w:lang w:val="pt-BR"/>
+        </w:rPr>
+        <w:t>ao</w:t>
+      </w:r>
+      <w:r>
+        <w:rPr>
+          <w:color w:val="auto"/>
+          <w:lang w:val="pt-BR"/>
+        </w:rPr>
+        <w:t xml:space="preserve"> sistema</w:t>
+      </w:r>
+      <w:r>
+        <w:rPr>
+          <w:color w:val="auto"/>
+          <w:lang w:val="pt-BR"/>
+        </w:rPr>
+        <w:t xml:space="preserve"> SIDOC</w:t>
+      </w:r>
+      <w:r>
+        <w:rPr>
+          <w:color w:val="auto"/>
+          <w:lang w:val="pt-BR"/>
+        </w:rPr>
+        <w:t>.</w:t>
+      </w:r>
+      <w:r>
+        <w:rPr>
+          <w:color w:val="auto"/>
+          <w:sz w:val="28"/>
+        </w:rPr>
         <w:br w:type="page"/>
       </w:r>
-    </w:p>
-    <w:p>
-      <w:pPr>
-        <w:pStyle w:val="Ttulo1"/>
-        <w:numPr>
-          <w:ilvl w:val="0"/>
-          <w:numId w:val="1"/>
-        </w:numPr>
-        <w:suppressAutoHyphens w:val="0"/>
-        <w:ind w:left="360" w:hanging="360"/>
-        <w:rPr>
-          <w:szCs w:val="24"/>
-        </w:rPr>
-      </w:pPr>
-      <w:bookmarkStart w:id="16" w:name="_Toc287686985"/>
-      <w:bookmarkStart w:id="17" w:name="_Toc414705905"/>
-      <w:r>
-        <w:rPr>
-          <w:szCs w:val="24"/>
-        </w:rPr>
-        <w:lastRenderedPageBreak/>
-        <w:t>Visão Lógica</w:t>
-      </w:r>
-      <w:bookmarkEnd w:id="16"/>
-      <w:bookmarkEnd w:id="17"/>
-    </w:p>
-    <w:p>
-      <w:pPr>
-        <w:pStyle w:val="Corpodetexto"/>
-      </w:pPr>
     </w:p>
     <w:p>
       <w:pPr>
@@ -3689,36 +4526,109 @@
           <w:sz w:val="28"/>
         </w:rPr>
       </w:pPr>
-      <w:bookmarkStart w:id="18" w:name="_Toc287686986"/>
-      <w:bookmarkStart w:id="19" w:name="_Toc414705906"/>
+      <w:bookmarkStart w:id="15" w:name="_Toc415069186"/>
       <w:r>
         <w:rPr>
           <w:sz w:val="28"/>
         </w:rPr>
-        <w:t>Visão Geral</w:t>
-      </w:r>
-      <w:bookmarkEnd w:id="18"/>
-      <w:bookmarkEnd w:id="19"/>
+        <w:lastRenderedPageBreak/>
+        <w:t>Manter Departamento</w:t>
+      </w:r>
+      <w:bookmarkEnd w:id="15"/>
     </w:p>
     <w:p>
       <w:pPr>
         <w:pStyle w:val="Corpodetexto"/>
-      </w:pPr>
-      <w:r>
-        <w:t>&lt; ILUSTRAÇÃO DE ALTO NÍVEL COM PRINCIPAIS ELEMENTOS DA SOLUÇÃO &gt;</w:t>
+        <w:rPr>
+          <w:color w:val="auto"/>
+          <w:lang w:val="pt-BR"/>
+        </w:rPr>
+      </w:pPr>
+      <w:r>
+        <w:rPr>
+          <w:b/>
+          <w:color w:val="auto"/>
+          <w:lang w:val="pt-BR"/>
+        </w:rPr>
+        <w:t>Ator:</w:t>
+      </w:r>
+      <w:r>
+        <w:rPr>
+          <w:color w:val="auto"/>
+          <w:lang w:val="pt-BR"/>
+        </w:rPr>
+        <w:t xml:space="preserve"> Administrador</w:t>
+      </w:r>
+      <w:r>
+        <w:rPr>
+          <w:color w:val="auto"/>
+          <w:lang w:val="pt-BR"/>
+        </w:rPr>
+        <w:t>.</w:t>
       </w:r>
     </w:p>
     <w:p>
       <w:pPr>
         <w:pStyle w:val="Corpodetexto"/>
-      </w:pPr>
-      <w:r>
-        <w:t>[Descrição dos elementos da ilustração e citação dos casos de uso que eles representam.]</w:t>
+        <w:rPr>
+          <w:color w:val="auto"/>
+          <w:lang w:val="pt-BR"/>
+        </w:rPr>
+      </w:pPr>
+      <w:r>
+        <w:rPr>
+          <w:b/>
+          <w:color w:val="auto"/>
+          <w:lang w:val="pt-BR"/>
+        </w:rPr>
+        <w:t>Pré-condição:</w:t>
+      </w:r>
+      <w:r>
+        <w:rPr>
+          <w:color w:val="auto"/>
+          <w:lang w:val="pt-BR"/>
+        </w:rPr>
+        <w:t xml:space="preserve"> Login.</w:t>
       </w:r>
     </w:p>
     <w:p>
       <w:pPr>
         <w:pStyle w:val="Corpodetexto"/>
+        <w:rPr>
+          <w:color w:val="auto"/>
+          <w:lang w:val="pt-BR"/>
+        </w:rPr>
+      </w:pPr>
+      <w:r>
+        <w:rPr>
+          <w:b/>
+          <w:color w:val="auto"/>
+          <w:lang w:val="pt-BR"/>
+        </w:rPr>
+        <w:t>Descrição:</w:t>
+      </w:r>
+      <w:r>
+        <w:rPr>
+          <w:color w:val="auto"/>
+          <w:lang w:val="pt-BR"/>
+        </w:rPr>
+        <w:t xml:space="preserve"> </w:t>
+      </w:r>
+      <w:r>
+        <w:rPr>
+          <w:color w:val="auto"/>
+          <w:lang w:val="pt-BR"/>
+        </w:rPr>
+        <w:t>Cadastrar (incluir, consultar, alterar e excluir) Departamentos no sistema. Os campos necessários para preenchimento são: Código do departamento, Nome do departamento.</w:t>
+      </w:r>
+    </w:p>
+    <w:p>
+      <w:pPr>
+        <w:pStyle w:val="Corpodetexto"/>
+        <w:rPr>
+          <w:color w:val="auto"/>
+          <w:lang w:val="pt-BR"/>
+        </w:rPr>
       </w:pPr>
     </w:p>
     <w:p>
@@ -3732,49 +4642,181 @@
         <w:spacing w:before="0" w:after="120"/>
         <w:ind w:left="720" w:hanging="720"/>
         <w:rPr>
-          <w:color w:val="0000FF"/>
           <w:sz w:val="28"/>
         </w:rPr>
       </w:pPr>
-      <w:bookmarkStart w:id="20" w:name="_Toc287686987"/>
-      <w:bookmarkStart w:id="21" w:name="_Toc414705907"/>
-      <w:r>
-        <w:rPr>
-          <w:color w:val="0000FF"/>
+      <w:bookmarkStart w:id="16" w:name="_Toc415069187"/>
+      <w:r>
+        <w:rPr>
           <w:sz w:val="28"/>
         </w:rPr>
-        <w:t>Camadas da Aplicação</w:t>
-      </w:r>
-      <w:bookmarkEnd w:id="20"/>
-      <w:bookmarkEnd w:id="21"/>
+        <w:t>Manter Gestor</w:t>
+      </w:r>
+      <w:bookmarkEnd w:id="16"/>
     </w:p>
     <w:p>
       <w:pPr>
         <w:pStyle w:val="Corpodetexto"/>
-      </w:pPr>
-      <w:r>
-        <w:t>[Esta seção é pertinente apenas no desenvolvimento de novas aplicações J2EE.]</w:t>
+        <w:rPr>
+          <w:color w:val="auto"/>
+          <w:lang w:val="pt-BR"/>
+        </w:rPr>
+      </w:pPr>
+      <w:r>
+        <w:rPr>
+          <w:b/>
+          <w:color w:val="auto"/>
+          <w:lang w:val="pt-BR"/>
+        </w:rPr>
+        <w:t>Ator:</w:t>
+      </w:r>
+      <w:r>
+        <w:rPr>
+          <w:color w:val="auto"/>
+          <w:lang w:val="pt-BR"/>
+        </w:rPr>
+        <w:t xml:space="preserve"> Administrador</w:t>
+      </w:r>
+      <w:r>
+        <w:rPr>
+          <w:color w:val="auto"/>
+          <w:lang w:val="pt-BR"/>
+        </w:rPr>
+        <w:t>.</w:t>
       </w:r>
     </w:p>
     <w:p>
       <w:pPr>
         <w:pStyle w:val="Corpodetexto"/>
-      </w:pPr>
-      <w:r>
-        <w:t>&lt; ILUSTRAÇÃO DESDE A CAMADA CLIENTE ATÉ A CAMADA DE DADOS&gt;</w:t>
+        <w:rPr>
+          <w:color w:val="auto"/>
+          <w:lang w:val="pt-BR"/>
+        </w:rPr>
+      </w:pPr>
+      <w:r>
+        <w:rPr>
+          <w:b/>
+          <w:color w:val="auto"/>
+          <w:lang w:val="pt-BR"/>
+        </w:rPr>
+        <w:t>Pré-condição:</w:t>
+      </w:r>
+      <w:r>
+        <w:rPr>
+          <w:color w:val="auto"/>
+          <w:lang w:val="pt-BR"/>
+        </w:rPr>
+        <w:t xml:space="preserve"> </w:t>
+      </w:r>
+      <w:r>
+        <w:rPr>
+          <w:color w:val="auto"/>
+          <w:lang w:val="pt-BR"/>
+        </w:rPr>
+        <w:t>Manter Departamento</w:t>
+      </w:r>
+      <w:r>
+        <w:rPr>
+          <w:color w:val="auto"/>
+          <w:lang w:val="pt-BR"/>
+        </w:rPr>
+        <w:t>.</w:t>
       </w:r>
     </w:p>
     <w:p>
       <w:pPr>
         <w:pStyle w:val="Corpodetexto"/>
-      </w:pPr>
-      <w:r>
-        <w:t>[Descrição das camadas envolvidas e da responsabilidade de cada camada. Definição dos Design Patterns que deverão ser aplicados em cada camada. Definição sobre o uso ou não de EJBs na aplicação e da estratégia de persistência utilizada.]</w:t>
+        <w:rPr>
+          <w:color w:val="auto"/>
+          <w:lang w:val="pt-BR"/>
+        </w:rPr>
+      </w:pPr>
+      <w:r>
+        <w:rPr>
+          <w:b/>
+          <w:color w:val="auto"/>
+          <w:lang w:val="pt-BR"/>
+        </w:rPr>
+        <w:t>Descrição:</w:t>
+      </w:r>
+      <w:r>
+        <w:rPr>
+          <w:color w:val="auto"/>
+          <w:lang w:val="pt-BR"/>
+        </w:rPr>
+        <w:t xml:space="preserve"> </w:t>
+      </w:r>
+      <w:r>
+        <w:rPr>
+          <w:color w:val="auto"/>
+          <w:lang w:val="pt-BR"/>
+        </w:rPr>
+        <w:t xml:space="preserve">Cadastrar (incluir, consultar, alterar e excluir) Gestor no sistema. Os campos </w:t>
+      </w:r>
+      <w:r>
+        <w:rPr>
+          <w:color w:val="auto"/>
+          <w:lang w:val="pt-BR"/>
+        </w:rPr>
+        <w:t xml:space="preserve">necessários </w:t>
+      </w:r>
+      <w:r>
+        <w:rPr>
+          <w:color w:val="auto"/>
+          <w:lang w:val="pt-BR"/>
+        </w:rPr>
+        <w:t>para preenchimento são</w:t>
+      </w:r>
+      <w:r>
+        <w:rPr>
+          <w:color w:val="auto"/>
+          <w:lang w:val="pt-BR"/>
+        </w:rPr>
+        <w:t>: Nome, Cargo, C</w:t>
+      </w:r>
+      <w:r>
+        <w:rPr>
+          <w:color w:val="auto"/>
+          <w:lang w:val="pt-BR"/>
+        </w:rPr>
+        <w:t xml:space="preserve">ódigo do </w:t>
+      </w:r>
+      <w:r>
+        <w:rPr>
+          <w:color w:val="auto"/>
+          <w:lang w:val="pt-BR"/>
+        </w:rPr>
+        <w:t>departamento</w:t>
+      </w:r>
+      <w:r>
+        <w:rPr>
+          <w:color w:val="auto"/>
+          <w:lang w:val="pt-BR"/>
+        </w:rPr>
+        <w:t>, RG, CPF, endereço, telefone, celular, email</w:t>
+      </w:r>
+      <w:r>
+        <w:rPr>
+          <w:color w:val="auto"/>
+          <w:lang w:val="pt-BR"/>
+        </w:rPr>
+        <w:t>.</w:t>
+      </w:r>
+      <w:r>
+        <w:rPr>
+          <w:color w:val="auto"/>
+          <w:lang w:val="pt-BR"/>
+        </w:rPr>
+        <w:t xml:space="preserve"> O sistema gera o Código de Usuário Gestor automaticamente.</w:t>
       </w:r>
     </w:p>
     <w:p>
       <w:pPr>
         <w:pStyle w:val="Corpodetexto"/>
+        <w:rPr>
+          <w:color w:val="auto"/>
+          <w:lang w:val="pt-BR"/>
+        </w:rPr>
       </w:pPr>
     </w:p>
     <w:p>
@@ -3788,47 +4830,1319 @@
         <w:spacing w:before="0" w:after="120"/>
         <w:ind w:left="720" w:hanging="720"/>
         <w:rPr>
-          <w:color w:val="0000FF"/>
           <w:sz w:val="28"/>
         </w:rPr>
       </w:pPr>
-      <w:bookmarkStart w:id="22" w:name="_Toc287686988"/>
-      <w:bookmarkStart w:id="23" w:name="_Toc414705908"/>
-      <w:r>
-        <w:rPr>
-          <w:color w:val="0000FF"/>
+      <w:bookmarkStart w:id="17" w:name="_Toc415069188"/>
+      <w:r>
+        <w:rPr>
           <w:sz w:val="28"/>
         </w:rPr>
+        <w:t>Manter Funcionário</w:t>
+      </w:r>
+      <w:bookmarkEnd w:id="17"/>
+    </w:p>
+    <w:p>
+      <w:pPr>
+        <w:pStyle w:val="Corpodetexto"/>
+        <w:rPr>
+          <w:color w:val="auto"/>
+          <w:lang w:val="pt-BR"/>
+        </w:rPr>
+      </w:pPr>
+      <w:r>
+        <w:rPr>
+          <w:b/>
+          <w:color w:val="auto"/>
+          <w:lang w:val="pt-BR"/>
+        </w:rPr>
+        <w:t>Ator</w:t>
+      </w:r>
+      <w:r>
+        <w:rPr>
+          <w:b/>
+          <w:color w:val="auto"/>
+          <w:lang w:val="pt-BR"/>
+        </w:rPr>
+        <w:t>es</w:t>
+      </w:r>
+      <w:r>
+        <w:rPr>
+          <w:b/>
+          <w:color w:val="auto"/>
+          <w:lang w:val="pt-BR"/>
+        </w:rPr>
+        <w:t>:</w:t>
+      </w:r>
+      <w:r>
+        <w:rPr>
+          <w:color w:val="auto"/>
+          <w:lang w:val="pt-BR"/>
+        </w:rPr>
+        <w:t xml:space="preserve"> Administrador</w:t>
+      </w:r>
+      <w:r>
+        <w:rPr>
+          <w:color w:val="auto"/>
+          <w:lang w:val="pt-BR"/>
+        </w:rPr>
+        <w:t xml:space="preserve"> e Gestor</w:t>
+      </w:r>
+      <w:r>
+        <w:rPr>
+          <w:color w:val="auto"/>
+          <w:lang w:val="pt-BR"/>
+        </w:rPr>
+        <w:t>.</w:t>
+      </w:r>
+    </w:p>
+    <w:p>
+      <w:pPr>
+        <w:pStyle w:val="Corpodetexto"/>
+        <w:rPr>
+          <w:color w:val="auto"/>
+          <w:lang w:val="pt-BR"/>
+        </w:rPr>
+      </w:pPr>
+      <w:r>
+        <w:rPr>
+          <w:b/>
+          <w:color w:val="auto"/>
+          <w:lang w:val="pt-BR"/>
+        </w:rPr>
+        <w:t>Pré-condição:</w:t>
+      </w:r>
+      <w:r>
+        <w:rPr>
+          <w:color w:val="auto"/>
+          <w:lang w:val="pt-BR"/>
+        </w:rPr>
+        <w:t xml:space="preserve"> </w:t>
+      </w:r>
+      <w:r>
+        <w:rPr>
+          <w:color w:val="auto"/>
+          <w:lang w:val="pt-BR"/>
+        </w:rPr>
+        <w:t>Manter Gestor</w:t>
+      </w:r>
+      <w:r>
+        <w:rPr>
+          <w:color w:val="auto"/>
+          <w:lang w:val="pt-BR"/>
+        </w:rPr>
+        <w:t xml:space="preserve"> e Manter Departamento</w:t>
+      </w:r>
+      <w:r>
+        <w:rPr>
+          <w:color w:val="auto"/>
+          <w:lang w:val="pt-BR"/>
+        </w:rPr>
+        <w:t>.</w:t>
+      </w:r>
+    </w:p>
+    <w:p>
+      <w:pPr>
+        <w:pStyle w:val="Corpodetexto"/>
+        <w:rPr>
+          <w:color w:val="auto"/>
+          <w:lang w:val="pt-BR"/>
+        </w:rPr>
+      </w:pPr>
+      <w:r>
+        <w:rPr>
+          <w:b/>
+          <w:color w:val="auto"/>
+          <w:lang w:val="pt-BR"/>
+        </w:rPr>
+        <w:t>Descrição:</w:t>
+      </w:r>
+      <w:r>
+        <w:rPr>
+          <w:color w:val="auto"/>
+          <w:lang w:val="pt-BR"/>
+        </w:rPr>
+        <w:t xml:space="preserve"> </w:t>
+      </w:r>
+      <w:r>
+        <w:rPr>
+          <w:color w:val="auto"/>
+          <w:lang w:val="pt-BR"/>
+        </w:rPr>
+        <w:t>Cadastrar (incluir, consultar, alterar e excluir) Funcionário no sistema. Os campos necessários para preenchimento são: Nome, Cargo, Código do departamento, Código do Gestor, RG, CPF, endereço, telefone, celular, email.</w:t>
+      </w:r>
+      <w:r>
+        <w:rPr>
+          <w:color w:val="auto"/>
+          <w:lang w:val="pt-BR"/>
+        </w:rPr>
+        <w:t xml:space="preserve"> O sistema gera o Código de Usuário Funcionário automaticamente.</w:t>
+      </w:r>
+    </w:p>
+    <w:p>
+      <w:pPr>
+        <w:pStyle w:val="Corpodetexto"/>
+        <w:rPr>
+          <w:color w:val="auto"/>
+          <w:lang w:val="pt-BR"/>
+        </w:rPr>
+      </w:pPr>
+    </w:p>
+    <w:p>
+      <w:pPr>
+        <w:pStyle w:val="Ttulo2"/>
+        <w:numPr>
+          <w:ilvl w:val="1"/>
+          <w:numId w:val="1"/>
+        </w:numPr>
+        <w:suppressAutoHyphens w:val="0"/>
+        <w:spacing w:before="0" w:after="120"/>
+        <w:ind w:left="720" w:hanging="720"/>
+        <w:rPr>
+          <w:sz w:val="28"/>
+        </w:rPr>
+      </w:pPr>
+      <w:bookmarkStart w:id="18" w:name="_Toc415069189"/>
+      <w:r>
+        <w:rPr>
+          <w:sz w:val="28"/>
+        </w:rPr>
+        <w:t>Manter Categoria</w:t>
+      </w:r>
+      <w:bookmarkEnd w:id="18"/>
+    </w:p>
+    <w:p>
+      <w:pPr>
+        <w:pStyle w:val="Corpodetexto"/>
+        <w:rPr>
+          <w:color w:val="auto"/>
+          <w:lang w:val="pt-BR"/>
+        </w:rPr>
+      </w:pPr>
+      <w:r>
+        <w:rPr>
+          <w:b/>
+          <w:color w:val="auto"/>
+          <w:lang w:val="pt-BR"/>
+        </w:rPr>
+        <w:t>Ator:</w:t>
+      </w:r>
+      <w:r>
+        <w:rPr>
+          <w:color w:val="auto"/>
+          <w:lang w:val="pt-BR"/>
+        </w:rPr>
+        <w:t xml:space="preserve"> </w:t>
+      </w:r>
+      <w:r>
+        <w:rPr>
+          <w:color w:val="auto"/>
+          <w:lang w:val="pt-BR"/>
+        </w:rPr>
+        <w:t>Gestor e Funcionário</w:t>
+      </w:r>
+      <w:r>
+        <w:rPr>
+          <w:color w:val="auto"/>
+          <w:lang w:val="pt-BR"/>
+        </w:rPr>
+        <w:t>.</w:t>
+      </w:r>
+    </w:p>
+    <w:p>
+      <w:pPr>
+        <w:pStyle w:val="Corpodetexto"/>
+        <w:rPr>
+          <w:color w:val="auto"/>
+          <w:lang w:val="pt-BR"/>
+        </w:rPr>
+      </w:pPr>
+      <w:r>
+        <w:rPr>
+          <w:b/>
+          <w:color w:val="auto"/>
+          <w:lang w:val="pt-BR"/>
+        </w:rPr>
+        <w:t>Pré-condição:</w:t>
+      </w:r>
+      <w:r>
+        <w:rPr>
+          <w:color w:val="auto"/>
+          <w:lang w:val="pt-BR"/>
+        </w:rPr>
+        <w:t xml:space="preserve"> </w:t>
+      </w:r>
+      <w:r>
+        <w:rPr>
+          <w:color w:val="auto"/>
+          <w:lang w:val="pt-BR"/>
+        </w:rPr>
+        <w:t>Manter Gestor ou Manter Funcionário</w:t>
+      </w:r>
+      <w:r>
+        <w:rPr>
+          <w:color w:val="auto"/>
+          <w:lang w:val="pt-BR"/>
+        </w:rPr>
+        <w:t>.</w:t>
+      </w:r>
+    </w:p>
+    <w:p>
+      <w:pPr>
+        <w:pStyle w:val="Corpodetexto"/>
+        <w:rPr>
+          <w:color w:val="auto"/>
+          <w:lang w:val="pt-BR"/>
+        </w:rPr>
+      </w:pPr>
+      <w:r>
+        <w:rPr>
+          <w:b/>
+          <w:color w:val="auto"/>
+          <w:lang w:val="pt-BR"/>
+        </w:rPr>
+        <w:t>Descrição:</w:t>
+      </w:r>
+      <w:r>
+        <w:rPr>
+          <w:color w:val="auto"/>
+          <w:lang w:val="pt-BR"/>
+        </w:rPr>
+        <w:t xml:space="preserve"> </w:t>
+      </w:r>
+      <w:r>
+        <w:rPr>
+          <w:color w:val="auto"/>
+          <w:lang w:val="pt-BR"/>
+        </w:rPr>
+        <w:t xml:space="preserve">Cadastrar (incluir, consultar, alterar e excluir) Categorias de Documentos no sistema. Os campos necessários para preenchimento são: </w:t>
+      </w:r>
+      <w:r>
+        <w:rPr>
+          <w:color w:val="auto"/>
+          <w:lang w:val="pt-BR"/>
+        </w:rPr>
+        <w:t>Nome da Categoria,</w:t>
+      </w:r>
+      <w:r>
+        <w:rPr>
+          <w:color w:val="auto"/>
+          <w:lang w:val="pt-BR"/>
+        </w:rPr>
+        <w:t xml:space="preserve"> Descrição da categoria.</w:t>
+      </w:r>
+      <w:r>
+        <w:rPr>
+          <w:color w:val="auto"/>
+          <w:lang w:val="pt-BR"/>
+        </w:rPr>
+        <w:t xml:space="preserve"> O sistema gera o Código da Categoria automaticamente.</w:t>
+      </w:r>
+    </w:p>
+    <w:p>
+      <w:pPr>
+        <w:pStyle w:val="Corpodetexto"/>
+        <w:rPr>
+          <w:color w:val="auto"/>
+          <w:lang w:val="pt-BR"/>
+        </w:rPr>
+      </w:pPr>
+    </w:p>
+    <w:p>
+      <w:pPr>
+        <w:pStyle w:val="Ttulo2"/>
+        <w:numPr>
+          <w:ilvl w:val="1"/>
+          <w:numId w:val="1"/>
+        </w:numPr>
+        <w:suppressAutoHyphens w:val="0"/>
+        <w:spacing w:before="0" w:after="120"/>
+        <w:ind w:left="720" w:hanging="720"/>
+        <w:rPr>
+          <w:sz w:val="28"/>
+        </w:rPr>
+      </w:pPr>
+      <w:bookmarkStart w:id="19" w:name="_Toc415069190"/>
+      <w:r>
+        <w:rPr>
+          <w:sz w:val="28"/>
+        </w:rPr>
+        <w:lastRenderedPageBreak/>
+        <w:t>Manter Documento</w:t>
+      </w:r>
+      <w:bookmarkEnd w:id="19"/>
+    </w:p>
+    <w:p>
+      <w:pPr>
+        <w:pStyle w:val="Corpodetexto"/>
+        <w:rPr>
+          <w:color w:val="auto"/>
+          <w:lang w:val="pt-BR"/>
+        </w:rPr>
+      </w:pPr>
+      <w:r>
+        <w:rPr>
+          <w:b/>
+          <w:color w:val="auto"/>
+          <w:lang w:val="pt-BR"/>
+        </w:rPr>
+        <w:t>Ator:</w:t>
+      </w:r>
+      <w:r>
+        <w:rPr>
+          <w:color w:val="auto"/>
+          <w:lang w:val="pt-BR"/>
+        </w:rPr>
+        <w:t xml:space="preserve"> </w:t>
+      </w:r>
+      <w:r>
+        <w:rPr>
+          <w:color w:val="auto"/>
+          <w:lang w:val="pt-BR"/>
+        </w:rPr>
+        <w:t>Gestor e Funcionário</w:t>
+      </w:r>
+      <w:r>
+        <w:rPr>
+          <w:color w:val="auto"/>
+          <w:lang w:val="pt-BR"/>
+        </w:rPr>
+        <w:t>.</w:t>
+      </w:r>
+    </w:p>
+    <w:p>
+      <w:pPr>
+        <w:pStyle w:val="Corpodetexto"/>
+        <w:rPr>
+          <w:color w:val="auto"/>
+          <w:lang w:val="pt-BR"/>
+        </w:rPr>
+      </w:pPr>
+      <w:r>
+        <w:rPr>
+          <w:b/>
+          <w:color w:val="auto"/>
+          <w:lang w:val="pt-BR"/>
+        </w:rPr>
+        <w:t>Pré-condição:</w:t>
+      </w:r>
+      <w:r>
+        <w:rPr>
+          <w:color w:val="auto"/>
+          <w:lang w:val="pt-BR"/>
+        </w:rPr>
+        <w:t xml:space="preserve"> </w:t>
+      </w:r>
+      <w:r>
+        <w:rPr>
+          <w:color w:val="auto"/>
+          <w:lang w:val="pt-BR"/>
+        </w:rPr>
+        <w:t>Manter Gestor ou Manter Funcionário e Manter Categoria</w:t>
+      </w:r>
+      <w:r>
+        <w:rPr>
+          <w:color w:val="auto"/>
+          <w:lang w:val="pt-BR"/>
+        </w:rPr>
+        <w:t>.</w:t>
+      </w:r>
+    </w:p>
+    <w:p>
+      <w:pPr>
+        <w:pStyle w:val="Corpodetexto"/>
+        <w:rPr>
+          <w:color w:val="auto"/>
+          <w:lang w:val="pt-BR"/>
+        </w:rPr>
+      </w:pPr>
+      <w:r>
+        <w:rPr>
+          <w:b/>
+          <w:color w:val="auto"/>
+          <w:lang w:val="pt-BR"/>
+        </w:rPr>
+        <w:t>Descrição:</w:t>
+      </w:r>
+      <w:r>
+        <w:rPr>
+          <w:color w:val="auto"/>
+          <w:lang w:val="pt-BR"/>
+        </w:rPr>
+        <w:t xml:space="preserve"> </w:t>
+      </w:r>
+      <w:r>
+        <w:rPr>
+          <w:color w:val="auto"/>
+          <w:lang w:val="pt-BR"/>
+        </w:rPr>
+        <w:t>Cadastrar (incluir, consultar, alterar e excluir) Documentos no sistema. Os campos necessários para preenchimento são: Nome do Documento, Código da categoria,</w:t>
+      </w:r>
+      <w:r>
+        <w:rPr>
+          <w:color w:val="auto"/>
+          <w:lang w:val="pt-BR"/>
+        </w:rPr>
+        <w:t xml:space="preserve"> Data de Cadastro, Período de Guarda obrigatória, Envio de Arquivo(s)</w:t>
+      </w:r>
+      <w:r>
+        <w:rPr>
+          <w:color w:val="auto"/>
+          <w:lang w:val="pt-BR"/>
+        </w:rPr>
+        <w:t xml:space="preserve"> </w:t>
+      </w:r>
+      <w:r>
+        <w:rPr>
+          <w:color w:val="auto"/>
+          <w:lang w:val="pt-BR"/>
+        </w:rPr>
+        <w:t>Descrição</w:t>
+      </w:r>
+      <w:r>
+        <w:rPr>
+          <w:color w:val="auto"/>
+          <w:lang w:val="pt-BR"/>
+        </w:rPr>
+        <w:t>. O sistema gera o Código do Documento automaticamente.</w:t>
+      </w:r>
+    </w:p>
+    <w:p>
+      <w:pPr>
+        <w:pStyle w:val="Corpodetexto"/>
+        <w:rPr>
+          <w:color w:val="auto"/>
+          <w:lang w:val="pt-BR"/>
+        </w:rPr>
+      </w:pPr>
+    </w:p>
+    <w:p>
+      <w:pPr>
+        <w:pStyle w:val="Ttulo2"/>
+        <w:numPr>
+          <w:ilvl w:val="1"/>
+          <w:numId w:val="1"/>
+        </w:numPr>
+        <w:suppressAutoHyphens w:val="0"/>
+        <w:spacing w:before="0" w:after="120"/>
+        <w:ind w:left="720" w:hanging="720"/>
+        <w:rPr>
+          <w:sz w:val="28"/>
+        </w:rPr>
+      </w:pPr>
+      <w:bookmarkStart w:id="20" w:name="_Toc415069191"/>
+      <w:r>
+        <w:rPr>
+          <w:sz w:val="28"/>
+        </w:rPr>
+        <w:t>Carregar Departamentos</w:t>
+      </w:r>
+      <w:bookmarkEnd w:id="20"/>
+    </w:p>
+    <w:p>
+      <w:pPr>
+        <w:pStyle w:val="Corpodetexto"/>
+        <w:rPr>
+          <w:color w:val="auto"/>
+          <w:lang w:val="pt-BR"/>
+        </w:rPr>
+      </w:pPr>
+      <w:r>
+        <w:rPr>
+          <w:b/>
+          <w:color w:val="auto"/>
+          <w:lang w:val="pt-BR"/>
+        </w:rPr>
+        <w:t>Ator:</w:t>
+      </w:r>
+      <w:r>
+        <w:rPr>
+          <w:color w:val="auto"/>
+          <w:lang w:val="pt-BR"/>
+        </w:rPr>
+        <w:t xml:space="preserve"> </w:t>
+      </w:r>
+      <w:r>
+        <w:rPr>
+          <w:color w:val="auto"/>
+          <w:lang w:val="pt-BR"/>
+        </w:rPr>
+        <w:t>N/A</w:t>
+      </w:r>
+      <w:r>
+        <w:rPr>
+          <w:color w:val="auto"/>
+          <w:lang w:val="pt-BR"/>
+        </w:rPr>
+        <w:t>.</w:t>
+      </w:r>
+    </w:p>
+    <w:p>
+      <w:pPr>
+        <w:pStyle w:val="Corpodetexto"/>
+        <w:rPr>
+          <w:color w:val="auto"/>
+          <w:lang w:val="pt-BR"/>
+        </w:rPr>
+      </w:pPr>
+      <w:r>
+        <w:rPr>
+          <w:b/>
+          <w:color w:val="auto"/>
+          <w:lang w:val="pt-BR"/>
+        </w:rPr>
+        <w:t>Pré-condição:</w:t>
+      </w:r>
+      <w:r>
+        <w:rPr>
+          <w:color w:val="auto"/>
+          <w:lang w:val="pt-BR"/>
+        </w:rPr>
+        <w:t xml:space="preserve"> </w:t>
+      </w:r>
+      <w:r>
+        <w:rPr>
+          <w:color w:val="auto"/>
+          <w:lang w:val="pt-BR"/>
+        </w:rPr>
+        <w:t>Manter Departamento</w:t>
+      </w:r>
+      <w:r>
+        <w:rPr>
+          <w:color w:val="auto"/>
+          <w:lang w:val="pt-BR"/>
+        </w:rPr>
+        <w:t>.</w:t>
+      </w:r>
+    </w:p>
+    <w:p>
+      <w:pPr>
+        <w:pStyle w:val="Corpodetexto"/>
+        <w:rPr>
+          <w:color w:val="auto"/>
+          <w:lang w:val="pt-BR"/>
+        </w:rPr>
+      </w:pPr>
+      <w:r>
+        <w:rPr>
+          <w:b/>
+          <w:color w:val="auto"/>
+          <w:lang w:val="pt-BR"/>
+        </w:rPr>
+        <w:t>Descrição:</w:t>
+      </w:r>
+      <w:r>
+        <w:rPr>
+          <w:color w:val="auto"/>
+          <w:lang w:val="pt-BR"/>
+        </w:rPr>
+        <w:t xml:space="preserve"> </w:t>
+      </w:r>
+      <w:r>
+        <w:rPr>
+          <w:color w:val="auto"/>
+          <w:lang w:val="pt-BR"/>
+        </w:rPr>
+        <w:t>Exibir nomes de Departamentos cadastrados</w:t>
+      </w:r>
+      <w:r>
+        <w:rPr>
+          <w:color w:val="auto"/>
+          <w:lang w:val="pt-BR"/>
+        </w:rPr>
+        <w:t>.</w:t>
+      </w:r>
+    </w:p>
+    <w:p>
+      <w:pPr>
+        <w:pStyle w:val="Corpodetexto"/>
+        <w:rPr>
+          <w:color w:val="auto"/>
+          <w:lang w:val="pt-BR"/>
+        </w:rPr>
+      </w:pPr>
+    </w:p>
+    <w:p>
+      <w:pPr>
+        <w:pStyle w:val="Ttulo2"/>
+        <w:numPr>
+          <w:ilvl w:val="1"/>
+          <w:numId w:val="1"/>
+        </w:numPr>
+        <w:suppressAutoHyphens w:val="0"/>
+        <w:spacing w:before="0" w:after="120"/>
+        <w:ind w:left="720" w:hanging="720"/>
+        <w:rPr>
+          <w:sz w:val="28"/>
+        </w:rPr>
+      </w:pPr>
+      <w:bookmarkStart w:id="21" w:name="_Toc415069192"/>
+      <w:r>
+        <w:rPr>
+          <w:sz w:val="28"/>
+        </w:rPr>
+        <w:t>Carregar Categorias</w:t>
+      </w:r>
+      <w:bookmarkEnd w:id="21"/>
+    </w:p>
+    <w:p>
+      <w:pPr>
+        <w:pStyle w:val="Corpodetexto"/>
+        <w:rPr>
+          <w:color w:val="auto"/>
+          <w:lang w:val="pt-BR"/>
+        </w:rPr>
+      </w:pPr>
+      <w:r>
+        <w:rPr>
+          <w:b/>
+          <w:color w:val="auto"/>
+          <w:lang w:val="pt-BR"/>
+        </w:rPr>
+        <w:t>Ator:</w:t>
+      </w:r>
+      <w:r>
+        <w:rPr>
+          <w:color w:val="auto"/>
+          <w:lang w:val="pt-BR"/>
+        </w:rPr>
+        <w:t xml:space="preserve"> </w:t>
+      </w:r>
+      <w:r>
+        <w:rPr>
+          <w:color w:val="auto"/>
+          <w:lang w:val="pt-BR"/>
+        </w:rPr>
+        <w:t>N/A</w:t>
+      </w:r>
+      <w:r>
+        <w:rPr>
+          <w:color w:val="auto"/>
+          <w:lang w:val="pt-BR"/>
+        </w:rPr>
+        <w:t>.</w:t>
+      </w:r>
+    </w:p>
+    <w:p>
+      <w:pPr>
+        <w:pStyle w:val="Corpodetexto"/>
+        <w:rPr>
+          <w:color w:val="auto"/>
+          <w:lang w:val="pt-BR"/>
+        </w:rPr>
+      </w:pPr>
+      <w:r>
+        <w:rPr>
+          <w:b/>
+          <w:color w:val="auto"/>
+          <w:lang w:val="pt-BR"/>
+        </w:rPr>
+        <w:t>Pré-condição:</w:t>
+      </w:r>
+      <w:r>
+        <w:rPr>
+          <w:color w:val="auto"/>
+          <w:lang w:val="pt-BR"/>
+        </w:rPr>
+        <w:t xml:space="preserve"> </w:t>
+      </w:r>
+      <w:r>
+        <w:rPr>
+          <w:color w:val="auto"/>
+          <w:lang w:val="pt-BR"/>
+        </w:rPr>
+        <w:t>Manter Categoria</w:t>
+      </w:r>
+      <w:r>
+        <w:rPr>
+          <w:color w:val="auto"/>
+          <w:lang w:val="pt-BR"/>
+        </w:rPr>
+        <w:t>.</w:t>
+      </w:r>
+    </w:p>
+    <w:p>
+      <w:pPr>
+        <w:pStyle w:val="Corpodetexto"/>
+        <w:rPr>
+          <w:color w:val="auto"/>
+          <w:lang w:val="pt-BR"/>
+        </w:rPr>
+      </w:pPr>
+      <w:r>
+        <w:rPr>
+          <w:b/>
+          <w:color w:val="auto"/>
+          <w:lang w:val="pt-BR"/>
+        </w:rPr>
+        <w:t>Descrição</w:t>
+      </w:r>
+      <w:r>
+        <w:rPr>
+          <w:b/>
+          <w:color w:val="auto"/>
+          <w:lang w:val="pt-BR"/>
+        </w:rPr>
+        <w:t>:</w:t>
+      </w:r>
+      <w:r>
+        <w:rPr>
+          <w:color w:val="auto"/>
+          <w:lang w:val="pt-BR"/>
+        </w:rPr>
+        <w:t xml:space="preserve"> </w:t>
+      </w:r>
+      <w:r>
+        <w:rPr>
+          <w:color w:val="auto"/>
+          <w:lang w:val="pt-BR"/>
+        </w:rPr>
+        <w:t>Exibir nomes de Categorias cadastradas</w:t>
+      </w:r>
+      <w:r>
+        <w:rPr>
+          <w:color w:val="auto"/>
+          <w:lang w:val="pt-BR"/>
+        </w:rPr>
+        <w:t>.</w:t>
+      </w:r>
+    </w:p>
+    <w:p>
+      <w:pPr>
+        <w:pStyle w:val="Corpodetexto"/>
+        <w:rPr>
+          <w:color w:val="auto"/>
+          <w:lang w:val="pt-BR"/>
+        </w:rPr>
+      </w:pPr>
+    </w:p>
+    <w:p>
+      <w:pPr>
+        <w:pStyle w:val="Ttulo2"/>
+        <w:numPr>
+          <w:ilvl w:val="1"/>
+          <w:numId w:val="1"/>
+        </w:numPr>
+        <w:suppressAutoHyphens w:val="0"/>
+        <w:spacing w:before="0" w:after="120"/>
+        <w:ind w:left="720" w:hanging="720"/>
+        <w:rPr>
+          <w:sz w:val="28"/>
+        </w:rPr>
+      </w:pPr>
+      <w:bookmarkStart w:id="22" w:name="_Toc415069193"/>
+      <w:r>
+        <w:rPr>
+          <w:sz w:val="28"/>
+        </w:rPr>
+        <w:t>Emitir Relatórios de Documentos</w:t>
+      </w:r>
+      <w:bookmarkEnd w:id="22"/>
+    </w:p>
+    <w:p>
+      <w:pPr>
+        <w:pStyle w:val="Corpodetexto"/>
+        <w:rPr>
+          <w:color w:val="auto"/>
+          <w:lang w:val="pt-BR"/>
+        </w:rPr>
+      </w:pPr>
+      <w:r>
+        <w:rPr>
+          <w:b/>
+          <w:color w:val="auto"/>
+          <w:lang w:val="pt-BR"/>
+        </w:rPr>
+        <w:t>Ator:</w:t>
+      </w:r>
+      <w:r>
+        <w:rPr>
+          <w:color w:val="auto"/>
+          <w:lang w:val="pt-BR"/>
+        </w:rPr>
+        <w:t xml:space="preserve"> </w:t>
+      </w:r>
+      <w:r>
+        <w:rPr>
+          <w:color w:val="auto"/>
+          <w:lang w:val="pt-BR"/>
+        </w:rPr>
+        <w:t>Gestor</w:t>
+      </w:r>
+      <w:r>
+        <w:rPr>
+          <w:color w:val="auto"/>
+          <w:lang w:val="pt-BR"/>
+        </w:rPr>
+        <w:t>.</w:t>
+      </w:r>
+    </w:p>
+    <w:p>
+      <w:pPr>
+        <w:pStyle w:val="Corpodetexto"/>
+        <w:rPr>
+          <w:color w:val="auto"/>
+          <w:lang w:val="pt-BR"/>
+        </w:rPr>
+      </w:pPr>
+      <w:r>
+        <w:rPr>
+          <w:b/>
+          <w:color w:val="auto"/>
+          <w:lang w:val="pt-BR"/>
+        </w:rPr>
+        <w:t>Pré-condição:</w:t>
+      </w:r>
+      <w:r>
+        <w:rPr>
+          <w:color w:val="auto"/>
+          <w:lang w:val="pt-BR"/>
+        </w:rPr>
+        <w:t xml:space="preserve"> </w:t>
+      </w:r>
+      <w:r>
+        <w:rPr>
+          <w:color w:val="auto"/>
+          <w:lang w:val="pt-BR"/>
+        </w:rPr>
+        <w:t>Manter Documento</w:t>
+      </w:r>
+      <w:r>
+        <w:rPr>
+          <w:color w:val="auto"/>
+          <w:lang w:val="pt-BR"/>
+        </w:rPr>
+        <w:t xml:space="preserve"> e Manter Departamento</w:t>
+      </w:r>
+      <w:r>
+        <w:rPr>
+          <w:color w:val="auto"/>
+          <w:lang w:val="pt-BR"/>
+        </w:rPr>
+        <w:t>.</w:t>
+      </w:r>
+    </w:p>
+    <w:p>
+      <w:pPr>
+        <w:pStyle w:val="Corpodetexto"/>
+        <w:rPr>
+          <w:color w:val="auto"/>
+          <w:lang w:val="pt-BR"/>
+        </w:rPr>
+      </w:pPr>
+      <w:r>
+        <w:rPr>
+          <w:b/>
+          <w:color w:val="auto"/>
+          <w:lang w:val="pt-BR"/>
+        </w:rPr>
+        <w:t>Descrição:</w:t>
+      </w:r>
+      <w:r>
+        <w:rPr>
+          <w:color w:val="auto"/>
+          <w:lang w:val="pt-BR"/>
+        </w:rPr>
+        <w:t xml:space="preserve"> </w:t>
+      </w:r>
+      <w:r>
+        <w:rPr>
+          <w:color w:val="auto"/>
+          <w:lang w:val="pt-BR"/>
+        </w:rPr>
+        <w:t>Emissão de relatório de Documentos cadastrados em um determinado período de tempo. Os campos necessários para preenchimento são:</w:t>
+      </w:r>
+      <w:r>
+        <w:rPr>
+          <w:color w:val="auto"/>
+          <w:lang w:val="pt-BR"/>
+        </w:rPr>
+        <w:t xml:space="preserve"> Data inicial e Data final, Código do Departamento.</w:t>
+      </w:r>
+    </w:p>
+    <w:p>
+      <w:pPr>
+        <w:pStyle w:val="Corpodetexto"/>
+        <w:rPr>
+          <w:color w:val="auto"/>
+          <w:lang w:val="pt-BR"/>
+        </w:rPr>
+      </w:pPr>
+    </w:p>
+    <w:p>
+      <w:pPr>
+        <w:pStyle w:val="Corpodetexto"/>
+        <w:rPr>
+          <w:color w:val="auto"/>
+          <w:lang w:val="pt-BR"/>
+        </w:rPr>
+      </w:pPr>
+    </w:p>
+    <w:p>
+      <w:pPr>
+        <w:pStyle w:val="Corpodetexto"/>
+        <w:rPr>
+          <w:color w:val="auto"/>
+          <w:lang w:val="pt-BR"/>
+        </w:rPr>
+      </w:pPr>
+      <w:r>
+        <w:br w:type="page"/>
+      </w:r>
+    </w:p>
+    <w:p>
+      <w:pPr>
+        <w:pStyle w:val="Ttulo1"/>
+        <w:numPr>
+          <w:ilvl w:val="0"/>
+          <w:numId w:val="1"/>
+        </w:numPr>
+        <w:suppressAutoHyphens w:val="0"/>
+        <w:ind w:left="360" w:hanging="360"/>
+        <w:rPr>
+          <w:szCs w:val="24"/>
+        </w:rPr>
+      </w:pPr>
+      <w:bookmarkStart w:id="23" w:name="_Toc287686985"/>
+      <w:bookmarkStart w:id="24" w:name="_Toc415069194"/>
+      <w:r>
+        <w:rPr>
+          <w:szCs w:val="24"/>
+        </w:rPr>
+        <w:lastRenderedPageBreak/>
+        <w:t>Visão Lógica</w:t>
+      </w:r>
+      <w:bookmarkEnd w:id="23"/>
+      <w:bookmarkEnd w:id="24"/>
+    </w:p>
+    <w:p>
+      <w:pPr>
+        <w:pStyle w:val="Corpodetexto"/>
+        <w:rPr>
+          <w:color w:val="auto"/>
+        </w:rPr>
+      </w:pPr>
+    </w:p>
+    <w:p>
+      <w:pPr>
+        <w:pStyle w:val="Ttulo2"/>
+        <w:numPr>
+          <w:ilvl w:val="1"/>
+          <w:numId w:val="1"/>
+        </w:numPr>
+        <w:suppressAutoHyphens w:val="0"/>
+        <w:spacing w:before="0" w:after="120"/>
+        <w:ind w:left="720" w:hanging="720"/>
+        <w:rPr>
+          <w:sz w:val="28"/>
+        </w:rPr>
+      </w:pPr>
+      <w:bookmarkStart w:id="25" w:name="_Toc287686986"/>
+      <w:bookmarkStart w:id="26" w:name="_Toc415069195"/>
+      <w:r>
+        <w:rPr>
+          <w:sz w:val="28"/>
+        </w:rPr>
+        <w:t>Visão Geral</w:t>
+      </w:r>
+      <w:bookmarkEnd w:id="25"/>
+      <w:bookmarkEnd w:id="26"/>
+    </w:p>
+    <w:p>
+      <w:pPr>
+        <w:pStyle w:val="Corpodetexto"/>
+        <w:keepNext/>
+      </w:pPr>
+      <w:r>
+        <w:rPr>
+          <w:noProof/>
+          <w:lang w:val="pt-BR"/>
+        </w:rPr>
+        <w:drawing>
+          <wp:inline distT="0" distB="0" distL="0" distR="0">
+            <wp:extent cx="5829300" cy="4551924"/>
+            <wp:effectExtent l="19050" t="0" r="0" b="0"/>
+            <wp:docPr id="1" name="Imagem 1" descr="C:\xampp\htdocs\Fatec\doc_info\Documentacao\Analise\DiagramaClasse_Sidoc.jpg"/>
+            <wp:cNvGraphicFramePr>
+              <a:graphicFrameLocks xmlns:a="http://schemas.openxmlformats.org/drawingml/2006/main" noChangeAspect="1"/>
+            </wp:cNvGraphicFramePr>
+            <a:graphic xmlns:a="http://schemas.openxmlformats.org/drawingml/2006/main">
+              <a:graphicData uri="http://schemas.openxmlformats.org/drawingml/2006/picture">
+                <pic:pic xmlns:pic="http://schemas.openxmlformats.org/drawingml/2006/picture">
+                  <pic:nvPicPr>
+                    <pic:cNvPr id="0" name="Picture 1" descr="C:\xampp\htdocs\Fatec\doc_info\Documentacao\Analise\DiagramaClasse_Sidoc.jpg"/>
+                    <pic:cNvPicPr>
+                      <a:picLocks noChangeAspect="1" noChangeArrowheads="1"/>
+                    </pic:cNvPicPr>
+                  </pic:nvPicPr>
+                  <pic:blipFill>
+                    <a:blip r:embed="rId10"/>
+                    <a:srcRect/>
+                    <a:stretch>
+                      <a:fillRect/>
+                    </a:stretch>
+                  </pic:blipFill>
+                  <pic:spPr bwMode="auto">
+                    <a:xfrm>
+                      <a:off x="0" y="0"/>
+                      <a:ext cx="5833062" cy="4554862"/>
+                    </a:xfrm>
+                    <a:prstGeom prst="rect">
+                      <a:avLst/>
+                    </a:prstGeom>
+                    <a:noFill/>
+                    <a:ln w="9525">
+                      <a:noFill/>
+                      <a:miter lim="800000"/>
+                      <a:headEnd/>
+                      <a:tailEnd/>
+                    </a:ln>
+                  </pic:spPr>
+                </pic:pic>
+              </a:graphicData>
+            </a:graphic>
+          </wp:inline>
+        </w:drawing>
+      </w:r>
+    </w:p>
+    <w:p>
+      <w:pPr>
+        <w:pStyle w:val="Legenda"/>
+        <w:jc w:val="center"/>
+      </w:pPr>
+      <w:r>
+        <w:t xml:space="preserve">Figura </w:t>
+      </w:r>
+      <w:fldSimple w:instr=" SEQ Figura \* ARABIC ">
+        <w:r>
+          <w:rPr>
+            <w:noProof/>
+          </w:rPr>
+          <w:t>2</w:t>
+        </w:r>
+      </w:fldSimple>
+      <w:r>
+        <w:t xml:space="preserve"> - Diagrama de Classes SIDOC</w:t>
+      </w:r>
+    </w:p>
+    <w:p/>
+    <w:p>
+      <w:r>
+        <w:t xml:space="preserve">A figura 3 ilustra de uma forma geral os principais elementos da solução a ser </w:t>
+      </w:r>
+      <w:r>
+        <w:t xml:space="preserve">desenvolvida. O usuário acessa a </w:t>
+      </w:r>
+      <w:r>
+        <w:rPr>
+          <w:i/>
+        </w:rPr>
+        <w:t>URL</w:t>
+      </w:r>
+      <w:r>
+        <w:t xml:space="preserve"> do sistema e faz uma requisição ao </w:t>
+      </w:r>
+      <w:r>
+        <w:rPr>
+          <w:i/>
+        </w:rPr>
+        <w:t>Web Service</w:t>
+      </w:r>
+      <w:r>
+        <w:t xml:space="preserve"> por meio de um </w:t>
+      </w:r>
+      <w:r>
+        <w:rPr>
+          <w:i/>
+        </w:rPr>
+        <w:t>Browser</w:t>
+      </w:r>
+      <w:r>
+        <w:t xml:space="preserve">. Esta requisição é interpretada pelo </w:t>
+      </w:r>
+      <w:r>
+        <w:rPr>
+          <w:i/>
+        </w:rPr>
+        <w:t>Controller</w:t>
+      </w:r>
+      <w:r>
+        <w:t xml:space="preserve"> da</w:t>
+      </w:r>
+      <w:r>
+        <w:t xml:space="preserve"> aplicação que vai solicitar à camada de modelo os dados para formar a resposta desejada. Na camada de modelo - </w:t>
+      </w:r>
+      <w:r>
+        <w:rPr>
+          <w:i/>
+        </w:rPr>
+        <w:t>Model</w:t>
+      </w:r>
+      <w:r>
+        <w:t xml:space="preserve"> - existem as regras de negócio, os componentes e as informações para conexão com o banco de dados que poderá gravar ou retornar dados. Toda requisição deverá obter um retorno positivo ou negativo da aplicação. Este retorno da camada de modelagem será interpretado pelo </w:t>
+      </w:r>
+      <w:r>
+        <w:rPr>
+          <w:i/>
+        </w:rPr>
+        <w:t>Controller</w:t>
+      </w:r>
+      <w:r>
+        <w:t xml:space="preserve"> novamente que o </w:t>
+      </w:r>
+      <w:r>
+        <w:lastRenderedPageBreak/>
+        <w:t xml:space="preserve">encaminha para a camada de visão - </w:t>
+      </w:r>
+      <w:r>
+        <w:rPr>
+          <w:i/>
+        </w:rPr>
+        <w:t>View</w:t>
+      </w:r>
+      <w:r>
+        <w:rPr>
+          <w:i/>
+        </w:rPr>
+        <w:t xml:space="preserve"> -</w:t>
+      </w:r>
+      <w:r>
+        <w:t xml:space="preserve"> que se encarregará de construir a página com a resposta a solicitação do usuário. A resposta passa pelo </w:t>
+      </w:r>
+      <w:r>
+        <w:rPr>
+          <w:i/>
+        </w:rPr>
+        <w:t>Web Service</w:t>
+      </w:r>
+      <w:r>
+        <w:t xml:space="preserve"> até chegar ao navegador para que o usuário tenha acesso.</w:t>
+      </w:r>
+    </w:p>
+    <w:p/>
+    <w:p>
+      <w:pPr>
+        <w:keepNext/>
+      </w:pPr>
+      <w:r>
+        <w:rPr>
+          <w:noProof/>
+          <w:lang w:val="pt-BR"/>
+        </w:rPr>
+        <w:drawing>
+          <wp:inline distT="0" distB="0" distL="0" distR="0">
+            <wp:extent cx="5619750" cy="2614745"/>
+            <wp:effectExtent l="19050" t="0" r="0" b="0"/>
+            <wp:docPr id="3" name="Imagem 2" descr="C:\Users\Micro\Documents\ANDRE\FATEC\5.sem\LES\Projeto\Em Andamento\modelo_sidoc.jpg"/>
+            <wp:cNvGraphicFramePr>
+              <a:graphicFrameLocks xmlns:a="http://schemas.openxmlformats.org/drawingml/2006/main" noChangeAspect="1"/>
+            </wp:cNvGraphicFramePr>
+            <a:graphic xmlns:a="http://schemas.openxmlformats.org/drawingml/2006/main">
+              <a:graphicData uri="http://schemas.openxmlformats.org/drawingml/2006/picture">
+                <pic:pic xmlns:pic="http://schemas.openxmlformats.org/drawingml/2006/picture">
+                  <pic:nvPicPr>
+                    <pic:cNvPr id="0" name="Picture 2" descr="C:\Users\Micro\Documents\ANDRE\FATEC\5.sem\LES\Projeto\Em Andamento\modelo_sidoc.jpg"/>
+                    <pic:cNvPicPr>
+                      <a:picLocks noChangeAspect="1" noChangeArrowheads="1"/>
+                    </pic:cNvPicPr>
+                  </pic:nvPicPr>
+                  <pic:blipFill>
+                    <a:blip r:embed="rId11"/>
+                    <a:srcRect/>
+                    <a:stretch>
+                      <a:fillRect/>
+                    </a:stretch>
+                  </pic:blipFill>
+                  <pic:spPr bwMode="auto">
+                    <a:xfrm>
+                      <a:off x="0" y="0"/>
+                      <a:ext cx="5619750" cy="2614745"/>
+                    </a:xfrm>
+                    <a:prstGeom prst="rect">
+                      <a:avLst/>
+                    </a:prstGeom>
+                    <a:noFill/>
+                    <a:ln w="9525">
+                      <a:noFill/>
+                      <a:miter lim="800000"/>
+                      <a:headEnd/>
+                      <a:tailEnd/>
+                    </a:ln>
+                  </pic:spPr>
+                </pic:pic>
+              </a:graphicData>
+            </a:graphic>
+          </wp:inline>
+        </w:drawing>
+      </w:r>
+    </w:p>
+    <w:p>
+      <w:pPr>
+        <w:pStyle w:val="Legenda"/>
+        <w:jc w:val="center"/>
+      </w:pPr>
+      <w:r>
+        <w:t xml:space="preserve">Figura </w:t>
+      </w:r>
+      <w:fldSimple w:instr=" SEQ Figura \* ARABIC ">
+        <w:r>
+          <w:rPr>
+            <w:noProof/>
+          </w:rPr>
+          <w:t>3</w:t>
+        </w:r>
+      </w:fldSimple>
+      <w:r>
+        <w:t xml:space="preserve"> - Principais Elementos da Solução</w:t>
+      </w:r>
+    </w:p>
+    <w:p/>
+    <w:p/>
+    <w:p>
+      <w:pPr>
+        <w:pStyle w:val="Ttulo2"/>
+        <w:numPr>
+          <w:ilvl w:val="1"/>
+          <w:numId w:val="1"/>
+        </w:numPr>
+        <w:suppressAutoHyphens w:val="0"/>
+        <w:spacing w:before="0" w:after="120"/>
+        <w:ind w:left="720" w:hanging="720"/>
+        <w:rPr>
+          <w:sz w:val="28"/>
+        </w:rPr>
+      </w:pPr>
+      <w:bookmarkStart w:id="27" w:name="_Toc287686988"/>
+      <w:bookmarkStart w:id="28" w:name="_Toc415069196"/>
+      <w:r>
+        <w:rPr>
+          <w:sz w:val="28"/>
+        </w:rPr>
         <w:t>Nomenclatura da Aplicação</w:t>
       </w:r>
-      <w:bookmarkEnd w:id="22"/>
-      <w:bookmarkEnd w:id="23"/>
+      <w:bookmarkEnd w:id="27"/>
+      <w:bookmarkEnd w:id="28"/>
     </w:p>
     <w:p>
       <w:pPr>
         <w:pStyle w:val="Corpodetexto"/>
-      </w:pPr>
-      <w:r>
-        <w:t>[Esta seção é pertinente apenas no desenvol</w:t>
-      </w:r>
-      <w:r>
-        <w:t>vimento de novas aplicações</w:t>
-      </w:r>
-      <w:r>
-        <w:t>.]</w:t>
+        <w:rPr>
+          <w:color w:val="auto"/>
+        </w:rPr>
+      </w:pPr>
+      <w:r>
+        <w:rPr>
+          <w:color w:val="auto"/>
+        </w:rPr>
+        <w:t>A aplicação a ser desenvolvida terá as seguintes identificações:</w:t>
       </w:r>
     </w:p>
     <w:p>
       <w:pPr>
         <w:pStyle w:val="Corpodetexto"/>
-      </w:pPr>
-      <w:r>
-        <w:t>A aplicação a ser desenvolvida terá as seguintes identificações:</w:t>
-      </w:r>
-    </w:p>
-    <w:p>
-      <w:pPr>
-        <w:pStyle w:val="Corpodetexto"/>
+        <w:rPr>
+          <w:color w:val="auto"/>
+        </w:rPr>
       </w:pPr>
     </w:p>
     <w:tbl>
@@ -3864,8 +6178,14 @@
           <w:p>
             <w:pPr>
               <w:pStyle w:val="Ttulodatabela"/>
+              <w:rPr>
+                <w:color w:val="auto"/>
+              </w:rPr>
             </w:pPr>
             <w:r>
+              <w:rPr>
+                <w:color w:val="auto"/>
+              </w:rPr>
               <w:t>Macrosistema</w:t>
             </w:r>
           </w:p>
@@ -3883,9 +6203,21 @@
           <w:p>
             <w:pPr>
               <w:pStyle w:val="Contedodatabela"/>
+              <w:rPr>
+                <w:color w:val="auto"/>
+              </w:rPr>
             </w:pPr>
             <w:r>
-              <w:t>nome_macrosistema</w:t>
+              <w:rPr>
+                <w:color w:val="auto"/>
+              </w:rPr>
+              <w:t>sidoc</w:t>
+            </w:r>
+            <w:r>
+              <w:rPr>
+                <w:color w:val="auto"/>
+              </w:rPr>
+              <w:t>_macrosistema</w:t>
             </w:r>
           </w:p>
         </w:tc>
@@ -3905,8 +6237,14 @@
           <w:p>
             <w:pPr>
               <w:pStyle w:val="Ttulodatabela"/>
+              <w:rPr>
+                <w:color w:val="auto"/>
+              </w:rPr>
             </w:pPr>
             <w:r>
+              <w:rPr>
+                <w:color w:val="auto"/>
+              </w:rPr>
               <w:t>Nome da aplicação</w:t>
             </w:r>
           </w:p>
@@ -3923,9 +6261,27 @@
           <w:p>
             <w:pPr>
               <w:pStyle w:val="Contedodatabela"/>
+              <w:rPr>
+                <w:color w:val="auto"/>
+              </w:rPr>
             </w:pPr>
             <w:r>
-              <w:t>nome_aplicação</w:t>
+              <w:rPr>
+                <w:color w:val="auto"/>
+              </w:rPr>
+              <w:t>sidoc</w:t>
+            </w:r>
+            <w:r>
+              <w:rPr>
+                <w:color w:val="auto"/>
+              </w:rPr>
+              <w:t>_</w:t>
+            </w:r>
+            <w:r>
+              <w:rPr>
+                <w:color w:val="auto"/>
+              </w:rPr>
+              <w:t>aplication</w:t>
             </w:r>
           </w:p>
         </w:tc>
@@ -3945,8 +6301,14 @@
           <w:p>
             <w:pPr>
               <w:pStyle w:val="Ttulodatabela"/>
+              <w:rPr>
+                <w:color w:val="auto"/>
+              </w:rPr>
             </w:pPr>
             <w:r>
+              <w:rPr>
+                <w:color w:val="auto"/>
+              </w:rPr>
               <w:t>Pacotes</w:t>
             </w:r>
           </w:p>
@@ -3963,41 +6325,155 @@
           <w:p>
             <w:pPr>
               <w:pStyle w:val="Contedodatabela"/>
+              <w:rPr>
+                <w:color w:val="auto"/>
+              </w:rPr>
             </w:pPr>
             <w:r>
-              <w:t>com.porto.macrosistema.aplicacao.view</w:t>
+              <w:rPr>
+                <w:color w:val="auto"/>
+              </w:rPr>
+              <w:t>br.</w:t>
+            </w:r>
+            <w:r>
+              <w:rPr>
+                <w:color w:val="auto"/>
+              </w:rPr>
+              <w:t>com.sidoc</w:t>
+            </w:r>
+            <w:r>
+              <w:rPr>
+                <w:color w:val="auto"/>
+              </w:rPr>
+              <w:t>.view</w:t>
             </w:r>
           </w:p>
           <w:p>
             <w:pPr>
               <w:pStyle w:val="Contedodatabela"/>
+              <w:rPr>
+                <w:color w:val="auto"/>
+              </w:rPr>
             </w:pPr>
             <w:r>
-              <w:t>com.porto.macrosistema.aplicacao.service</w:t>
+              <w:rPr>
+                <w:color w:val="auto"/>
+              </w:rPr>
+              <w:t>br.com.</w:t>
+            </w:r>
+            <w:r>
+              <w:rPr>
+                <w:color w:val="auto"/>
+              </w:rPr>
+              <w:t>sidoc</w:t>
+            </w:r>
+            <w:r>
+              <w:rPr>
+                <w:color w:val="auto"/>
+              </w:rPr>
+              <w:t>.</w:t>
+            </w:r>
+            <w:r>
+              <w:rPr>
+                <w:color w:val="auto"/>
+              </w:rPr>
+              <w:t>service</w:t>
             </w:r>
           </w:p>
           <w:p>
             <w:pPr>
               <w:pStyle w:val="Contedodatabela"/>
+              <w:rPr>
+                <w:color w:val="auto"/>
+              </w:rPr>
             </w:pPr>
             <w:r>
-              <w:t>com.porto.macrosistema.aplicacao.rules</w:t>
+              <w:rPr>
+                <w:color w:val="auto"/>
+              </w:rPr>
+              <w:t>br.com.</w:t>
+            </w:r>
+            <w:r>
+              <w:rPr>
+                <w:color w:val="auto"/>
+              </w:rPr>
+              <w:t>sidoc</w:t>
+            </w:r>
+            <w:r>
+              <w:rPr>
+                <w:color w:val="auto"/>
+              </w:rPr>
+              <w:t>.</w:t>
+            </w:r>
+            <w:r>
+              <w:rPr>
+                <w:color w:val="auto"/>
+              </w:rPr>
+              <w:t>rules</w:t>
             </w:r>
           </w:p>
           <w:p>
             <w:pPr>
               <w:pStyle w:val="Contedodatabela"/>
+              <w:rPr>
+                <w:color w:val="auto"/>
+              </w:rPr>
             </w:pPr>
             <w:r>
-              <w:t>com.porto.macrosistema.aplicacao.model</w:t>
+              <w:rPr>
+                <w:color w:val="auto"/>
+              </w:rPr>
+              <w:t>br.com.</w:t>
+            </w:r>
+            <w:r>
+              <w:rPr>
+                <w:color w:val="auto"/>
+              </w:rPr>
+              <w:t>sidoc</w:t>
+            </w:r>
+            <w:r>
+              <w:rPr>
+                <w:color w:val="auto"/>
+              </w:rPr>
+              <w:t>.</w:t>
+            </w:r>
+            <w:r>
+              <w:rPr>
+                <w:color w:val="auto"/>
+              </w:rPr>
+              <w:t>model</w:t>
             </w:r>
           </w:p>
           <w:p>
             <w:pPr>
               <w:pStyle w:val="Contedodatabela"/>
+              <w:rPr>
+                <w:color w:val="auto"/>
+              </w:rPr>
             </w:pPr>
             <w:r>
-              <w:t>com.porto.macrosistema.aplicacao.common</w:t>
+              <w:rPr>
+                <w:color w:val="auto"/>
+              </w:rPr>
+              <w:t>br.com.</w:t>
+            </w:r>
+            <w:r>
+              <w:rPr>
+                <w:color w:val="auto"/>
+              </w:rPr>
+              <w:t>sidoc</w:t>
+            </w:r>
+            <w:r>
+              <w:rPr>
+                <w:color w:val="auto"/>
+              </w:rPr>
+              <w:t>.</w:t>
+            </w:r>
+            <w:r>
+              <w:rPr>
+                <w:color w:val="auto"/>
+              </w:rPr>
+              <w:t>common</w:t>
             </w:r>
           </w:p>
         </w:tc>
@@ -4006,30 +6482,16 @@
     <w:p>
       <w:pPr>
         <w:pStyle w:val="Corpodetexto"/>
-      </w:pPr>
-      <w:r>
+        <w:rPr>
+          <w:color w:val="auto"/>
+        </w:rPr>
+      </w:pPr>
+      <w:r>
+        <w:rPr>
+          <w:color w:val="auto"/>
+        </w:rPr>
         <w:br w:type="page"/>
       </w:r>
-      <w:r>
-        <w:rPr>
-          <w:szCs w:val="24"/>
-        </w:rPr>
-        <w:lastRenderedPageBreak/>
-        <w:t>Visão de Implementação</w:t>
-      </w:r>
-    </w:p>
-    <w:p>
-      <w:pPr>
-        <w:pStyle w:val="Corpodetexto"/>
-      </w:pPr>
-      <w:r>
-        <w:t>[Descreva nesta seção os componentes e frameworks que sejam significativos para Arquitetura, independentemente de pertencerem à Infraestrutura, a terceiros (Apache, por exemplo)ou à aplicação; de já estarem prontos ou precisarem ser construídos.]</w:t>
-      </w:r>
-    </w:p>
-    <w:p>
-      <w:pPr>
-        <w:pStyle w:val="Corpodetexto"/>
-      </w:pPr>
     </w:p>
     <w:p>
       <w:pPr>
@@ -4042,26 +6504,71 @@
         <w:spacing w:before="0" w:after="120"/>
         <w:ind w:left="720" w:hanging="720"/>
         <w:rPr>
-          <w:color w:val="0000FF"/>
           <w:sz w:val="28"/>
         </w:rPr>
       </w:pPr>
-      <w:bookmarkStart w:id="24" w:name="_Toc287686989"/>
-      <w:bookmarkStart w:id="25" w:name="_Toc414705909"/>
-      <w:r>
-        <w:rPr>
-          <w:color w:val="0000FF"/>
+      <w:bookmarkStart w:id="29" w:name="_Toc415069197"/>
+      <w:r>
+        <w:rPr>
           <w:sz w:val="28"/>
         </w:rPr>
+        <w:lastRenderedPageBreak/>
+        <w:t>Visão de Implementação</w:t>
+      </w:r>
+      <w:bookmarkEnd w:id="29"/>
+      <w:r>
+        <w:rPr>
+          <w:sz w:val="28"/>
+        </w:rPr>
+        <w:t xml:space="preserve"> </w:t>
+      </w:r>
+    </w:p>
+    <w:p>
+      <w:pPr>
+        <w:pStyle w:val="Corpodetexto"/>
+      </w:pPr>
+      <w:r>
+        <w:t xml:space="preserve"> </w:t>
+      </w:r>
+      <w:r>
+        <w:t>[Descreva nesta seção os componentes e frameworks que sejam significativos para Arquitetura, independentemente de pertencerem à Infraestrutura, a terceiros (Apache, por exemplo)ou à aplicação; de já estarem prontos ou precisarem ser construídos.]</w:t>
+      </w:r>
+    </w:p>
+    <w:p>
+      <w:pPr>
+        <w:pStyle w:val="Corpodetexto"/>
+      </w:pPr>
+    </w:p>
+    <w:p>
+      <w:pPr>
+        <w:pStyle w:val="Ttulo2"/>
+        <w:numPr>
+          <w:ilvl w:val="1"/>
+          <w:numId w:val="1"/>
+        </w:numPr>
+        <w:suppressAutoHyphens w:val="0"/>
+        <w:spacing w:before="0" w:after="120"/>
+        <w:ind w:left="720" w:hanging="720"/>
+        <w:rPr>
+          <w:sz w:val="28"/>
+        </w:rPr>
+      </w:pPr>
+      <w:bookmarkStart w:id="30" w:name="_Toc287686989"/>
+      <w:bookmarkStart w:id="31" w:name="_Toc415069198"/>
+      <w:r>
+        <w:rPr>
+          <w:sz w:val="28"/>
+        </w:rPr>
         <w:t>Componentes e frameworks a serem construídos</w:t>
       </w:r>
-      <w:bookmarkEnd w:id="24"/>
-      <w:bookmarkEnd w:id="25"/>
+      <w:bookmarkEnd w:id="30"/>
+      <w:bookmarkEnd w:id="31"/>
     </w:p>
     <w:p>
       <w:pPr>
         <w:pStyle w:val="Corpodetexto"/>
         <w:rPr>
+          <w:color w:val="auto"/>
           <w:lang w:val="pt-BR"/>
         </w:rPr>
       </w:pPr>
@@ -4101,8 +6608,14 @@
           <w:p>
             <w:pPr>
               <w:pStyle w:val="Ttulodatabela"/>
+              <w:rPr>
+                <w:color w:val="0070C0"/>
+              </w:rPr>
             </w:pPr>
             <w:r>
+              <w:rPr>
+                <w:color w:val="0070C0"/>
+              </w:rPr>
               <w:t xml:space="preserve">Identificação </w:t>
             </w:r>
           </w:p>
@@ -4119,8 +6632,14 @@
           <w:p>
             <w:pPr>
               <w:pStyle w:val="Ttulodatabela"/>
+              <w:rPr>
+                <w:color w:val="0070C0"/>
+              </w:rPr>
             </w:pPr>
             <w:r>
+              <w:rPr>
+                <w:color w:val="0070C0"/>
+              </w:rPr>
               <w:t>Responsável</w:t>
             </w:r>
           </w:p>
@@ -4138,8 +6657,14 @@
           <w:p>
             <w:pPr>
               <w:pStyle w:val="Ttulodatabela"/>
+              <w:rPr>
+                <w:color w:val="0070C0"/>
+              </w:rPr>
             </w:pPr>
             <w:r>
+              <w:rPr>
+                <w:color w:val="0070C0"/>
+              </w:rPr>
               <w:t>Descrição</w:t>
             </w:r>
           </w:p>
@@ -4161,8 +6686,14 @@
             <w:pPr>
               <w:pStyle w:val="Contedodatabela"/>
               <w:jc w:val="left"/>
+              <w:rPr>
+                <w:color w:val="0070C0"/>
+              </w:rPr>
             </w:pPr>
             <w:r>
+              <w:rPr>
+                <w:color w:val="0070C0"/>
+              </w:rPr>
               <w:t>Nome</w:t>
             </w:r>
           </w:p>
@@ -4179,8 +6710,14 @@
             <w:pPr>
               <w:pStyle w:val="Contedodatabela"/>
               <w:jc w:val="left"/>
+              <w:rPr>
+                <w:color w:val="0070C0"/>
+              </w:rPr>
             </w:pPr>
             <w:r>
+              <w:rPr>
+                <w:color w:val="0070C0"/>
+              </w:rPr>
               <w:t>Infraestrutura | Aplicação</w:t>
             </w:r>
           </w:p>
@@ -4198,8 +6735,14 @@
             <w:pPr>
               <w:pStyle w:val="Contedodatabela"/>
               <w:jc w:val="left"/>
+              <w:rPr>
+                <w:color w:val="0070C0"/>
+              </w:rPr>
             </w:pPr>
             <w:r>
+              <w:rPr>
+                <w:color w:val="0070C0"/>
+              </w:rPr>
               <w:t>Descreva as principais responsabilidades e como ele deve ser implementado (EJB, classe java regular, função 4GL)</w:t>
             </w:r>
           </w:p>
@@ -4210,11 +6753,13 @@
       <w:pPr>
         <w:pStyle w:val="Corpodetexto"/>
         <w:rPr>
-          <w:lang w:val="pt-BR"/>
-        </w:rPr>
-      </w:pPr>
-      <w:r>
-        <w:rPr>
+          <w:color w:val="0070C0"/>
+          <w:lang w:val="pt-BR"/>
+        </w:rPr>
+      </w:pPr>
+      <w:r>
+        <w:rPr>
+          <w:color w:val="0070C0"/>
           <w:lang w:val="pt-BR"/>
         </w:rPr>
         <w:t>[Relacione componentes de aplicação que precisam ser construídos quando se deseja centralizar alguma funcionalidade que potencialmente pode se transformar em um componente utilitário no futuro.]</w:t>
@@ -4223,6 +6768,9 @@
     <w:p>
       <w:pPr>
         <w:pStyle w:val="Corpodetexto"/>
+        <w:rPr>
+          <w:color w:val="auto"/>
+        </w:rPr>
       </w:pPr>
     </w:p>
     <w:p>
@@ -4236,26 +6784,25 @@
         <w:spacing w:before="0" w:after="120"/>
         <w:ind w:left="720" w:hanging="720"/>
         <w:rPr>
-          <w:color w:val="0000FF"/>
           <w:sz w:val="28"/>
         </w:rPr>
       </w:pPr>
-      <w:bookmarkStart w:id="26" w:name="_Toc287686990"/>
-      <w:bookmarkStart w:id="27" w:name="_Toc414705910"/>
-      <w:r>
-        <w:rPr>
-          <w:color w:val="0000FF"/>
+      <w:bookmarkStart w:id="32" w:name="_Toc287686990"/>
+      <w:bookmarkStart w:id="33" w:name="_Toc415069199"/>
+      <w:r>
+        <w:rPr>
           <w:sz w:val="28"/>
         </w:rPr>
         <w:t>Componentes e frameworks a serem reutilizados</w:t>
       </w:r>
-      <w:bookmarkEnd w:id="26"/>
-      <w:bookmarkEnd w:id="27"/>
+      <w:bookmarkEnd w:id="32"/>
+      <w:bookmarkEnd w:id="33"/>
     </w:p>
     <w:p>
       <w:pPr>
         <w:pStyle w:val="Corpodetexto"/>
         <w:rPr>
+          <w:color w:val="auto"/>
           <w:lang w:val="pt-BR"/>
         </w:rPr>
       </w:pPr>
@@ -4295,8 +6842,14 @@
           <w:p>
             <w:pPr>
               <w:pStyle w:val="Ttulodatabela"/>
+              <w:rPr>
+                <w:color w:val="0070C0"/>
+              </w:rPr>
             </w:pPr>
             <w:r>
+              <w:rPr>
+                <w:color w:val="0070C0"/>
+              </w:rPr>
               <w:t>Identificação</w:t>
             </w:r>
           </w:p>
@@ -4313,8 +6866,14 @@
           <w:p>
             <w:pPr>
               <w:pStyle w:val="Ttulodatabela"/>
+              <w:rPr>
+                <w:color w:val="0070C0"/>
+              </w:rPr>
             </w:pPr>
             <w:r>
+              <w:rPr>
+                <w:color w:val="0070C0"/>
+              </w:rPr>
               <w:t>Responsável</w:t>
             </w:r>
           </w:p>
@@ -4332,8 +6891,14 @@
           <w:p>
             <w:pPr>
               <w:pStyle w:val="Ttulodatabela"/>
+              <w:rPr>
+                <w:color w:val="0070C0"/>
+              </w:rPr>
             </w:pPr>
             <w:r>
+              <w:rPr>
+                <w:color w:val="0070C0"/>
+              </w:rPr>
               <w:t>Descrição</w:t>
             </w:r>
           </w:p>
@@ -4355,8 +6920,14 @@
             <w:pPr>
               <w:pStyle w:val="Contedodatabela"/>
               <w:jc w:val="left"/>
+              <w:rPr>
+                <w:color w:val="0070C0"/>
+              </w:rPr>
             </w:pPr>
             <w:r>
+              <w:rPr>
+                <w:color w:val="0070C0"/>
+              </w:rPr>
               <w:t>Nome totalmente qualificado ou pacote</w:t>
             </w:r>
           </w:p>
@@ -4373,8 +6944,14 @@
             <w:pPr>
               <w:pStyle w:val="Contedodatabela"/>
               <w:jc w:val="left"/>
+              <w:rPr>
+                <w:color w:val="0070C0"/>
+              </w:rPr>
             </w:pPr>
             <w:r>
+              <w:rPr>
+                <w:color w:val="0070C0"/>
+              </w:rPr>
               <w:t>Infraestrutura | Aplicação | Terceiros</w:t>
             </w:r>
           </w:p>
@@ -4392,8 +6969,14 @@
             <w:pPr>
               <w:pStyle w:val="Contedodatabela"/>
               <w:jc w:val="left"/>
+              <w:rPr>
+                <w:color w:val="0070C0"/>
+              </w:rPr>
             </w:pPr>
             <w:r>
+              <w:rPr>
+                <w:color w:val="0070C0"/>
+              </w:rPr>
               <w:t xml:space="preserve">Descreva as principais responsabilidades </w:t>
             </w:r>
           </w:p>
@@ -4418,39 +7001,58 @@
         <w:spacing w:before="0" w:after="120"/>
         <w:ind w:left="720" w:hanging="720"/>
         <w:rPr>
-          <w:color w:val="0000FF"/>
           <w:sz w:val="28"/>
         </w:rPr>
       </w:pPr>
-      <w:bookmarkStart w:id="28" w:name="_Toc414705911"/>
-      <w:r>
-        <w:rPr>
-          <w:color w:val="0000FF"/>
+      <w:bookmarkStart w:id="34" w:name="_Toc415069200"/>
+      <w:r>
+        <w:rPr>
           <w:sz w:val="28"/>
         </w:rPr>
         <w:t>Tratamento de Erros e Exceções</w:t>
       </w:r>
-      <w:bookmarkEnd w:id="28"/>
-    </w:p>
-    <w:p>
-      <w:r>
-        <w:t>[Defina como os erros serão tratado, apresentad</w:t>
-      </w:r>
-      <w:bookmarkStart w:id="29" w:name="_GoBack"/>
-      <w:bookmarkEnd w:id="29"/>
-      <w:r>
-        <w:t>os e persistidos]</w:t>
+      <w:bookmarkEnd w:id="34"/>
+    </w:p>
+    <w:p>
+      <w:r>
+        <w:t>Os erros seram armazenados em arquivos de LOG com código e descrição do erro.</w:t>
       </w:r>
     </w:p>
     <w:p>
       <w:pPr>
         <w:pStyle w:val="Corpodetexto"/>
+        <w:rPr>
+          <w:color w:val="auto"/>
+        </w:rPr>
       </w:pPr>
     </w:p>
     <w:p>
       <w:pPr>
         <w:pStyle w:val="Corpodetexto"/>
-      </w:pPr>
+        <w:rPr>
+          <w:color w:val="auto"/>
+        </w:rPr>
+      </w:pPr>
+    </w:p>
+    <w:p>
+      <w:pPr>
+        <w:suppressAutoHyphens w:val="0"/>
+        <w:spacing w:before="0" w:line="240" w:lineRule="auto"/>
+        <w:jc w:val="left"/>
+        <w:rPr>
+          <w:b/>
+          <w:kern w:val="1"/>
+          <w:sz w:val="32"/>
+          <w:szCs w:val="24"/>
+        </w:rPr>
+      </w:pPr>
+      <w:bookmarkStart w:id="35" w:name="_Toc287686991"/>
+      <w:r>
+        <w:rPr>
+          <w:szCs w:val="24"/>
+        </w:rPr>
+        <w:br w:type="page"/>
+      </w:r>
     </w:p>
     <w:p>
       <w:pPr>
@@ -4462,47 +7064,48 @@
         <w:suppressAutoHyphens w:val="0"/>
         <w:ind w:left="360" w:hanging="360"/>
         <w:rPr>
-          <w:color w:val="0000FF"/>
           <w:szCs w:val="24"/>
         </w:rPr>
       </w:pPr>
-      <w:bookmarkStart w:id="30" w:name="_Toc287686991"/>
-      <w:bookmarkStart w:id="31" w:name="_Toc414705912"/>
-      <w:r>
-        <w:rPr>
-          <w:color w:val="0000FF"/>
+      <w:bookmarkStart w:id="36" w:name="_Toc415069201"/>
+      <w:r>
+        <w:rPr>
           <w:szCs w:val="24"/>
         </w:rPr>
         <w:lastRenderedPageBreak/>
         <w:t>Visão de Segurança</w:t>
       </w:r>
-      <w:bookmarkEnd w:id="30"/>
-      <w:bookmarkEnd w:id="31"/>
+      <w:bookmarkEnd w:id="35"/>
+      <w:bookmarkEnd w:id="36"/>
     </w:p>
     <w:p>
       <w:pPr>
         <w:pStyle w:val="Corpodetexto"/>
-      </w:pPr>
-      <w:r>
-        <w:t>[Esta seção resume as informações de segurança para uma nova aplicação a ser desenvolvida. Atente para as aplicações com tipos de usuários não previstos, pois elas irão demandar alterações nos  Portais e Infraestrutura para serem implementadas. Exemplo: clientes (consorciados, segurados) e grupos de prestadores ainda não abrangidos pelo Portal de Negócios.]</w:t>
-      </w:r>
+        <w:rPr>
+          <w:color w:val="auto"/>
+        </w:rPr>
+      </w:pPr>
     </w:p>
     <w:p>
       <w:pPr>
         <w:pStyle w:val="Corpodetexto"/>
-      </w:pPr>
+        <w:rPr>
+          <w:color w:val="auto"/>
+        </w:rPr>
+      </w:pPr>
+      <w:r>
+        <w:rPr>
+          <w:color w:val="auto"/>
+        </w:rPr>
+        <w:t>A aplicação terá as seguintes formas de acesso:</w:t>
+      </w:r>
     </w:p>
     <w:p>
       <w:pPr>
         <w:pStyle w:val="Corpodetexto"/>
-      </w:pPr>
-      <w:r>
-        <w:t>A aplicação terá as seguintes formas de acesso:</w:t>
-      </w:r>
-    </w:p>
-    <w:p>
-      <w:pPr>
-        <w:pStyle w:val="Corpodetexto"/>
+        <w:rPr>
+          <w:color w:val="auto"/>
+        </w:rPr>
       </w:pPr>
     </w:p>
     <w:tbl>
@@ -4541,8 +7144,14 @@
           <w:p>
             <w:pPr>
               <w:pStyle w:val="Ttulodatabela"/>
+              <w:rPr>
+                <w:color w:val="auto"/>
+              </w:rPr>
             </w:pPr>
             <w:r>
+              <w:rPr>
+                <w:color w:val="auto"/>
+              </w:rPr>
               <w:t>Usuários</w:t>
             </w:r>
           </w:p>
@@ -4559,8 +7168,14 @@
           <w:p>
             <w:pPr>
               <w:pStyle w:val="Ttulodatabela"/>
+              <w:rPr>
+                <w:color w:val="auto"/>
+              </w:rPr>
             </w:pPr>
             <w:r>
+              <w:rPr>
+                <w:color w:val="auto"/>
+              </w:rPr>
               <w:t>Tipo</w:t>
             </w:r>
           </w:p>
@@ -4577,8 +7192,14 @@
           <w:p>
             <w:pPr>
               <w:pStyle w:val="Ttulodatabela"/>
+              <w:rPr>
+                <w:color w:val="auto"/>
+              </w:rPr>
             </w:pPr>
             <w:r>
+              <w:rPr>
+                <w:color w:val="auto"/>
+              </w:rPr>
               <w:t>Portal</w:t>
             </w:r>
           </w:p>
@@ -4596,8 +7217,14 @@
           <w:p>
             <w:pPr>
               <w:pStyle w:val="Ttulodatabela"/>
+              <w:rPr>
+                <w:color w:val="auto"/>
+              </w:rPr>
             </w:pPr>
             <w:r>
+              <w:rPr>
+                <w:color w:val="auto"/>
+              </w:rPr>
               <w:t>Acesso</w:t>
             </w:r>
           </w:p>
@@ -4618,9 +7245,15 @@
           <w:p>
             <w:pPr>
               <w:pStyle w:val="Contedodatabela"/>
+              <w:rPr>
+                <w:color w:val="auto"/>
+              </w:rPr>
             </w:pPr>
             <w:r>
-              <w:t>Nome_do_ator</w:t>
+              <w:rPr>
+                <w:color w:val="auto"/>
+              </w:rPr>
+              <w:t>Administrador</w:t>
             </w:r>
           </w:p>
         </w:tc>
@@ -4635,9 +7268,15 @@
           <w:p>
             <w:pPr>
               <w:pStyle w:val="Contedodatabela"/>
+              <w:rPr>
+                <w:color w:val="auto"/>
+              </w:rPr>
             </w:pPr>
             <w:r>
-              <w:t>Prestadores</w:t>
+              <w:rPr>
+                <w:color w:val="auto"/>
+              </w:rPr>
+              <w:t>Tecnologia da Informação</w:t>
             </w:r>
           </w:p>
         </w:tc>
@@ -4652,9 +7291,15 @@
           <w:p>
             <w:pPr>
               <w:pStyle w:val="Contedodatabela"/>
+              <w:rPr>
+                <w:color w:val="auto"/>
+              </w:rPr>
             </w:pPr>
             <w:r>
-              <w:t>Portal de Negócios</w:t>
+              <w:rPr>
+                <w:color w:val="auto"/>
+              </w:rPr>
+              <w:t>Sistema Corporativo</w:t>
             </w:r>
           </w:p>
         </w:tc>
@@ -4670,9 +7315,21 @@
           <w:p>
             <w:pPr>
               <w:pStyle w:val="Contedodatabela"/>
+              <w:rPr>
+                <w:color w:val="auto"/>
+              </w:rPr>
             </w:pPr>
             <w:r>
-              <w:t>Externo</w:t>
+              <w:rPr>
+                <w:color w:val="auto"/>
+              </w:rPr>
+              <w:t>Inter</w:t>
+            </w:r>
+            <w:r>
+              <w:rPr>
+                <w:color w:val="auto"/>
+              </w:rPr>
+              <w:t>no</w:t>
             </w:r>
           </w:p>
         </w:tc>
@@ -4692,9 +7349,15 @@
           <w:p>
             <w:pPr>
               <w:pStyle w:val="Contedodatabela"/>
+              <w:rPr>
+                <w:color w:val="auto"/>
+              </w:rPr>
             </w:pPr>
             <w:r>
-              <w:t>Nome_do_ator</w:t>
+              <w:rPr>
+                <w:color w:val="auto"/>
+              </w:rPr>
+              <w:t>Gerente</w:t>
             </w:r>
           </w:p>
         </w:tc>
@@ -4709,9 +7372,15 @@
           <w:p>
             <w:pPr>
               <w:pStyle w:val="Contedodatabela"/>
+              <w:rPr>
+                <w:color w:val="auto"/>
+              </w:rPr>
             </w:pPr>
             <w:r>
-              <w:t>Colaboradores</w:t>
+              <w:rPr>
+                <w:color w:val="auto"/>
+              </w:rPr>
+              <w:t>Gerente do Departamento</w:t>
             </w:r>
           </w:p>
         </w:tc>
@@ -4726,9 +7395,21 @@
           <w:p>
             <w:pPr>
               <w:pStyle w:val="Contedodatabela"/>
+              <w:rPr>
+                <w:color w:val="auto"/>
+              </w:rPr>
             </w:pPr>
             <w:r>
-              <w:t>Sistemas Corporativos</w:t>
+              <w:rPr>
+                <w:color w:val="auto"/>
+              </w:rPr>
+              <w:t>Sistema</w:t>
+            </w:r>
+            <w:r>
+              <w:rPr>
+                <w:color w:val="auto"/>
+              </w:rPr>
+              <w:t xml:space="preserve"> Corporativo</w:t>
             </w:r>
           </w:p>
         </w:tc>
@@ -4744,9 +7425,15 @@
           <w:p>
             <w:pPr>
               <w:pStyle w:val="Contedodatabela"/>
+              <w:rPr>
+                <w:color w:val="auto"/>
+              </w:rPr>
             </w:pPr>
             <w:r>
-              <w:t>Interno e/ou Externo</w:t>
+              <w:rPr>
+                <w:color w:val="auto"/>
+              </w:rPr>
+              <w:t>Interno</w:t>
             </w:r>
           </w:p>
         </w:tc>
@@ -4766,9 +7453,15 @@
           <w:p>
             <w:pPr>
               <w:pStyle w:val="Contedodatabela"/>
+              <w:rPr>
+                <w:color w:val="auto"/>
+              </w:rPr>
             </w:pPr>
             <w:r>
-              <w:t>Nome_do_ator</w:t>
+              <w:rPr>
+                <w:color w:val="auto"/>
+              </w:rPr>
+              <w:t>Funcionário</w:t>
             </w:r>
           </w:p>
         </w:tc>
@@ -4783,9 +7476,15 @@
           <w:p>
             <w:pPr>
               <w:pStyle w:val="Contedodatabela"/>
+              <w:rPr>
+                <w:color w:val="auto"/>
+              </w:rPr>
             </w:pPr>
             <w:r>
-              <w:t>Corretores</w:t>
+              <w:rPr>
+                <w:color w:val="auto"/>
+              </w:rPr>
+              <w:t xml:space="preserve">Analistas do Departamento </w:t>
             </w:r>
           </w:p>
         </w:tc>
@@ -4800,9 +7499,15 @@
           <w:p>
             <w:pPr>
               <w:pStyle w:val="Contedodatabela"/>
+              <w:rPr>
+                <w:color w:val="auto"/>
+              </w:rPr>
             </w:pPr>
             <w:r>
-              <w:t>Corretor Online</w:t>
+              <w:rPr>
+                <w:color w:val="auto"/>
+              </w:rPr>
+              <w:t>Sistema Corporativo</w:t>
             </w:r>
           </w:p>
         </w:tc>
@@ -4818,9 +7523,15 @@
           <w:p>
             <w:pPr>
               <w:pStyle w:val="Contedodatabela"/>
+              <w:rPr>
+                <w:color w:val="auto"/>
+              </w:rPr>
             </w:pPr>
             <w:r>
-              <w:t>Externo</w:t>
+              <w:rPr>
+                <w:color w:val="auto"/>
+              </w:rPr>
+              <w:t>Interno</w:t>
             </w:r>
           </w:p>
         </w:tc>
@@ -4829,27 +7540,61 @@
     <w:p>
       <w:pPr>
         <w:pStyle w:val="Corpodetexto"/>
+        <w:rPr>
+          <w:color w:val="auto"/>
+        </w:rPr>
       </w:pPr>
     </w:p>
     <w:p>
       <w:pPr>
         <w:pStyle w:val="Corpodetexto"/>
-      </w:pPr>
-      <w:r>
-        <w:t xml:space="preserve">O cadastramento dos usuários e das permissões de acesso deverá ser feito no Sistema de Segurança Informix e no LDAP. </w:t>
+        <w:rPr>
+          <w:color w:val="auto"/>
+        </w:rPr>
+      </w:pPr>
+      <w:r>
+        <w:rPr>
+          <w:color w:val="auto"/>
+        </w:rPr>
+        <w:t>O cadastramento dos usuários</w:t>
+      </w:r>
+      <w:r>
+        <w:rPr>
+          <w:color w:val="auto"/>
+        </w:rPr>
+        <w:t xml:space="preserve"> Gerentes e su</w:t>
+      </w:r>
+      <w:r>
+        <w:rPr>
+          <w:color w:val="auto"/>
+        </w:rPr>
+        <w:t xml:space="preserve">as permissões de acesso deverá ser feito </w:t>
+      </w:r>
+      <w:r>
+        <w:rPr>
+          <w:color w:val="auto"/>
+        </w:rPr>
+        <w:t>diretamente no</w:t>
+      </w:r>
+      <w:r>
+        <w:rPr>
+          <w:color w:val="auto"/>
+        </w:rPr>
+        <w:t xml:space="preserve"> Sistema </w:t>
+      </w:r>
+      <w:r>
+        <w:rPr>
+          <w:color w:val="auto"/>
+        </w:rPr>
+        <w:t>SIDOC pelo Administrador. Já os usuários Funcionários e suas permissões deverão ser cadastrados pelo usuário Gerente responsável por ele.</w:t>
       </w:r>
     </w:p>
     <w:p>
       <w:pPr>
         <w:pStyle w:val="Corpodetexto"/>
-      </w:pPr>
-      <w:r>
-        <w:t>A solicitação de cadastramento da segurança deverá ser encaminhada à área de Segurança da Informação.</w:t>
-      </w:r>
-    </w:p>
-    <w:p>
-      <w:pPr>
-        <w:pStyle w:val="Corpodetexto"/>
+        <w:rPr>
+          <w:color w:val="auto"/>
+        </w:rPr>
       </w:pPr>
     </w:p>
     <w:p>
@@ -4870,8 +7615,8 @@
           <w:szCs w:val="24"/>
         </w:rPr>
       </w:pPr>
-      <w:bookmarkStart w:id="32" w:name="_Toc287686992"/>
-      <w:bookmarkStart w:id="33" w:name="_Toc414705913"/>
+      <w:bookmarkStart w:id="37" w:name="_Toc287686992"/>
+      <w:bookmarkStart w:id="38" w:name="_Toc415069202"/>
       <w:r>
         <w:rPr>
           <w:szCs w:val="24"/>
@@ -4879,8 +7624,8 @@
         <w:lastRenderedPageBreak/>
         <w:t>Visão de Implantação</w:t>
       </w:r>
-      <w:bookmarkEnd w:id="32"/>
-      <w:bookmarkEnd w:id="33"/>
+      <w:bookmarkEnd w:id="37"/>
+      <w:bookmarkEnd w:id="38"/>
     </w:p>
     <w:p>
       <w:pPr>
@@ -4918,8 +7663,8 @@
           <w:sz w:val="28"/>
         </w:rPr>
       </w:pPr>
-      <w:bookmarkStart w:id="34" w:name="_Toc287686993"/>
-      <w:bookmarkStart w:id="35" w:name="_Toc414705914"/>
+      <w:bookmarkStart w:id="39" w:name="_Toc287686993"/>
+      <w:bookmarkStart w:id="40" w:name="_Toc415069203"/>
       <w:r>
         <w:rPr>
           <w:color w:val="0000FF"/>
@@ -4927,8 +7672,8 @@
         </w:rPr>
         <w:t>Servidor Web</w:t>
       </w:r>
-      <w:bookmarkEnd w:id="34"/>
-      <w:bookmarkEnd w:id="35"/>
+      <w:bookmarkEnd w:id="39"/>
+      <w:bookmarkEnd w:id="40"/>
     </w:p>
     <w:p>
       <w:pPr>
@@ -5097,8 +7842,8 @@
           <w:sz w:val="28"/>
         </w:rPr>
       </w:pPr>
-      <w:bookmarkStart w:id="36" w:name="_Toc287686994"/>
-      <w:bookmarkStart w:id="37" w:name="_Toc414705915"/>
+      <w:bookmarkStart w:id="41" w:name="_Toc287686994"/>
+      <w:bookmarkStart w:id="42" w:name="_Toc415069204"/>
       <w:r>
         <w:rPr>
           <w:color w:val="0000FF"/>
@@ -5107,8 +7852,8 @@
         <w:lastRenderedPageBreak/>
         <w:t>Servidor de Aplicações</w:t>
       </w:r>
-      <w:bookmarkEnd w:id="36"/>
-      <w:bookmarkEnd w:id="37"/>
+      <w:bookmarkEnd w:id="41"/>
+      <w:bookmarkEnd w:id="42"/>
     </w:p>
     <w:p>
       <w:pPr>
@@ -5420,7 +8165,7 @@
           <w:sz w:val="28"/>
         </w:rPr>
       </w:pPr>
-      <w:bookmarkStart w:id="38" w:name="_Toc414705916"/>
+      <w:bookmarkStart w:id="43" w:name="_Toc415069205"/>
       <w:r>
         <w:rPr>
           <w:color w:val="0000FF"/>
@@ -5428,7 +8173,7 @@
         </w:rPr>
         <w:t>Servidor de Banco de Dados</w:t>
       </w:r>
-      <w:bookmarkEnd w:id="38"/>
+      <w:bookmarkEnd w:id="43"/>
     </w:p>
     <w:p>
       <w:pPr>
@@ -5486,26 +8231,13 @@
     <w:p>
       <w:pPr>
         <w:pStyle w:val="Corpodetexto"/>
-      </w:pPr>
-    </w:p>
-    <w:p>
-      <w:pPr>
-        <w:rPr>
-          <w:color w:val="0000FF"/>
-        </w:rPr>
-      </w:pPr>
-      <w:r>
-        <w:br w:type="page"/>
-      </w:r>
-    </w:p>
-    <w:p>
-      <w:pPr>
-        <w:rPr>
-          <w:color w:val="0000FF"/>
-        </w:rPr>
-      </w:pPr>
-      <w:r>
-        <w:lastRenderedPageBreak/>
+        <w:rPr>
+          <w:color w:val="auto"/>
+        </w:rPr>
+      </w:pPr>
+    </w:p>
+    <w:p>
+      <w:r>
         <w:br w:type="page"/>
       </w:r>
     </w:p>
@@ -5523,8 +8255,8 @@
           <w:szCs w:val="24"/>
         </w:rPr>
       </w:pPr>
-      <w:bookmarkStart w:id="39" w:name="_Toc287686996"/>
-      <w:bookmarkStart w:id="40" w:name="_Toc414705917"/>
+      <w:bookmarkStart w:id="44" w:name="_Toc287686996"/>
+      <w:bookmarkStart w:id="45" w:name="_Toc415069206"/>
       <w:r>
         <w:rPr>
           <w:color w:val="0000FF"/>
@@ -5533,8 +8265,8 @@
         <w:lastRenderedPageBreak/>
         <w:t>Tamanho e Desempenho</w:t>
       </w:r>
-      <w:bookmarkEnd w:id="39"/>
-      <w:bookmarkEnd w:id="40"/>
+      <w:bookmarkEnd w:id="44"/>
+      <w:bookmarkEnd w:id="45"/>
     </w:p>
     <w:p>
       <w:pPr>
@@ -5733,7 +8465,7 @@
         <w:noProof/>
         <w:sz w:val="18"/>
       </w:rPr>
-      <w:t>9</w:t>
+      <w:t>1</w:t>
     </w:r>
     <w:r>
       <w:rPr>
@@ -5775,7 +8507,7 @@
         <w:noProof/>
         <w:sz w:val="18"/>
       </w:rPr>
-      <w:t>16</w:t>
+      <w:t>18</w:t>
     </w:r>
     <w:r>
       <w:rPr>
@@ -7213,6 +9945,17 @@
     <w:name w:val="apple-converted-space"/>
     <w:basedOn w:val="Fontepargpadro"/>
     <w:rsid w:val="00280B48"/>
+  </w:style>
+  <w:style w:type="character" w:styleId="Forte">
+    <w:name w:val="Strong"/>
+    <w:basedOn w:val="Fontepargpadro"/>
+    <w:uiPriority w:val="22"/>
+    <w:qFormat/>
+    <w:rsid w:val="00DB0777"/>
+    <w:rPr>
+      <w:b/>
+      <w:bCs/>
+    </w:rPr>
   </w:style>
 </w:styles>
 </file>

</xml_diff>